<commit_message>
Reglage du probleme de migration
Réparation du bug survenu lors de la migration (cf Document de présentation) dû à un bug de symfony
Rédaction de la solution dans le document
</commit_message>
<xml_diff>
--- a/Presentation_Blog_LIEUTAUD_CELINE.docx
+++ b/Presentation_Blog_LIEUTAUD_CELINE.docx
@@ -1617,14 +1617,27 @@
       <w:r>
         <w:t xml:space="preserve">Figure </w:t>
       </w:r>
-      <w:fldSimple w:instr=" SEQ Figure \* ARABIC ">
-        <w:r>
-          <w:rPr>
-            <w:noProof/>
-          </w:rPr>
-          <w:t>1</w:t>
-        </w:r>
-      </w:fldSimple>
+      <w:r>
+        <w:fldChar w:fldCharType="begin"/>
+      </w:r>
+      <w:r>
+        <w:instrText xml:space="preserve"> SEQ Figure \* ARABIC </w:instrText>
+      </w:r>
+      <w:r>
+        <w:fldChar w:fldCharType="separate"/>
+      </w:r>
+      <w:r>
+        <w:rPr>
+          <w:noProof/>
+        </w:rPr>
+        <w:t>1</w:t>
+      </w:r>
+      <w:r>
+        <w:rPr>
+          <w:noProof/>
+        </w:rPr>
+        <w:fldChar w:fldCharType="end"/>
+      </w:r>
       <w:r>
         <w:t xml:space="preserve"> : Modèle de données du blog</w:t>
       </w:r>
@@ -2068,18 +2081,139 @@
       <w:r>
         <w:t xml:space="preserve">Figure </w:t>
       </w:r>
-      <w:fldSimple w:instr=" SEQ Figure \* ARABIC ">
-        <w:r>
-          <w:rPr>
-            <w:noProof/>
-          </w:rPr>
-          <w:t>2</w:t>
-        </w:r>
-      </w:fldSimple>
+      <w:r>
+        <w:fldChar w:fldCharType="begin"/>
+      </w:r>
+      <w:r>
+        <w:instrText xml:space="preserve"> SEQ Figure \* ARABIC </w:instrText>
+      </w:r>
+      <w:r>
+        <w:fldChar w:fldCharType="separate"/>
+      </w:r>
+      <w:r>
+        <w:rPr>
+          <w:noProof/>
+        </w:rPr>
+        <w:t>2</w:t>
+      </w:r>
+      <w:r>
+        <w:rPr>
+          <w:noProof/>
+        </w:rPr>
+        <w:fldChar w:fldCharType="end"/>
+      </w:r>
       <w:r>
         <w:t xml:space="preserve"> : Erreur pendant la migration</w:t>
       </w:r>
     </w:p>
+    <w:p>
+      <w:r>
+        <w:t xml:space="preserve">J’ai donc demandé de l’aide à l’intervenant du cours de Développement Back, Monsieur POUSSEL Olivier, qui m’a demandé de regarder les moteurs des tables de la </w:t>
+      </w:r>
+      <w:r>
+        <w:t>base de données</w:t>
+      </w:r>
+      <w:r>
+        <w:t xml:space="preserve"> car le problème pourrait venir de cela et si ce n’est pas le cas, alors de réaliser des commandes pour mettre à jour composer car ça pourrait venir d’un bug de Symfony.</w:t>
+      </w:r>
+    </w:p>
+    <w:p>
+      <w:r>
+        <w:t xml:space="preserve">Après avoir regardé si les moteurs des tables de la </w:t>
+      </w:r>
+      <w:proofErr w:type="spellStart"/>
+      <w:r>
+        <w:t>bdd</w:t>
+      </w:r>
+      <w:proofErr w:type="spellEnd"/>
+      <w:r>
+        <w:t xml:space="preserve"> étaient bien en « </w:t>
+      </w:r>
+      <w:proofErr w:type="spellStart"/>
+      <w:r>
+        <w:t>innoDB</w:t>
+      </w:r>
+      <w:proofErr w:type="spellEnd"/>
+      <w:r>
+        <w:t> » et non pas en « </w:t>
+      </w:r>
+      <w:proofErr w:type="spellStart"/>
+      <w:r>
+        <w:t>mylsam</w:t>
+      </w:r>
+      <w:proofErr w:type="spellEnd"/>
+      <w:r>
+        <w:t xml:space="preserve"> », ce qui était le cas, j’ai donc décidé de réaliser les commandes suivantes : </w:t>
+      </w:r>
+    </w:p>
+    <w:p>
+      <w:pPr>
+        <w:pStyle w:val="ListParagraph"/>
+        <w:numPr>
+          <w:ilvl w:val="0"/>
+          <w:numId w:val="18"/>
+        </w:numPr>
+        <w:rPr>
+          <w:rStyle w:val="IntenseEmphasis"/>
+        </w:rPr>
+      </w:pPr>
+      <w:r>
+        <w:rPr>
+          <w:rStyle w:val="IntenseEmphasis"/>
+        </w:rPr>
+        <w:t>c</w:t>
+      </w:r>
+      <w:r>
+        <w:rPr>
+          <w:rStyle w:val="IntenseEmphasis"/>
+        </w:rPr>
+        <w:t>omposer update</w:t>
+      </w:r>
+    </w:p>
+    <w:p>
+      <w:pPr>
+        <w:pStyle w:val="ListParagraph"/>
+        <w:numPr>
+          <w:ilvl w:val="0"/>
+          <w:numId w:val="18"/>
+        </w:numPr>
+        <w:rPr>
+          <w:rStyle w:val="IntenseEmphasis"/>
+        </w:rPr>
+      </w:pPr>
+      <w:r>
+        <w:rPr>
+          <w:rStyle w:val="IntenseEmphasis"/>
+        </w:rPr>
+        <w:t>c</w:t>
+      </w:r>
+      <w:r>
+        <w:rPr>
+          <w:rStyle w:val="IntenseEmphasis"/>
+        </w:rPr>
+        <w:t>omposer dump-</w:t>
+      </w:r>
+      <w:proofErr w:type="spellStart"/>
+      <w:r>
+        <w:rPr>
+          <w:rStyle w:val="IntenseEmphasis"/>
+        </w:rPr>
+        <w:t>autoload</w:t>
+      </w:r>
+      <w:proofErr w:type="spellEnd"/>
+    </w:p>
+    <w:p/>
+    <w:p>
+      <w:r>
+        <w:t>Et miracle, le problème s’est résolu, la migration n’a eu aucun problème. Ainsi il y a du avoir un bug de Symfony avec des ressources ou des éléments dont je n’ai pas fait attention ou pour d’autres raisons.</w:t>
+      </w:r>
+    </w:p>
+    <w:p>
+      <w:r>
+        <w:t xml:space="preserve"> </w:t>
+      </w:r>
+    </w:p>
+    <w:p/>
     <w:p/>
     <w:p/>
     <w:p>
@@ -5742,6 +5876,7 @@
     <w:rsid w:val="00894013"/>
     <w:rsid w:val="00B57376"/>
     <w:rsid w:val="00B927A4"/>
+    <w:rsid w:val="00E23083"/>
   </w:rsids>
   <m:mathPr>
     <m:mathFont m:val="Cambria Math"/>

</xml_diff>

<commit_message>
Création backoffice user, category et article
Création des controllers pour les users, les catégories et les articles
Modification du style de la page de connexion
</commit_message>
<xml_diff>
--- a/Presentation_Blog_LIEUTAUD_CELINE.docx
+++ b/Presentation_Blog_LIEUTAUD_CELINE.docx
@@ -723,7 +723,7 @@
           <w:r>
             <w:fldChar w:fldCharType="separate"/>
           </w:r>
-          <w:hyperlink w:anchor="_Toc69681710" w:history="1">
+          <w:hyperlink w:anchor="_Toc69715372" w:history="1">
             <w:r>
               <w:rPr>
                 <w:rStyle w:val="Hyperlink"/>
@@ -750,7 +750,7 @@
                 <w:noProof/>
                 <w:webHidden/>
               </w:rPr>
-              <w:instrText xml:space="preserve"> PAGEREF _Toc69681710 \h </w:instrText>
+              <w:instrText xml:space="preserve"> PAGEREF _Toc69715372 \h </w:instrText>
             </w:r>
             <w:r>
               <w:rPr>
@@ -793,7 +793,7 @@
               <w:lang w:eastAsia="fr-FR"/>
             </w:rPr>
           </w:pPr>
-          <w:hyperlink w:anchor="_Toc69681711" w:history="1">
+          <w:hyperlink w:anchor="_Toc69715373" w:history="1">
             <w:r>
               <w:rPr>
                 <w:rStyle w:val="Hyperlink"/>
@@ -820,7 +820,7 @@
                 <w:noProof/>
                 <w:webHidden/>
               </w:rPr>
-              <w:instrText xml:space="preserve"> PAGEREF _Toc69681711 \h </w:instrText>
+              <w:instrText xml:space="preserve"> PAGEREF _Toc69715373 \h </w:instrText>
             </w:r>
             <w:r>
               <w:rPr>
@@ -840,7 +840,7 @@
                 <w:noProof/>
                 <w:webHidden/>
               </w:rPr>
-              <w:t>3</w:t>
+              <w:t>2</w:t>
             </w:r>
             <w:r>
               <w:rPr>
@@ -864,7 +864,7 @@
               <w:lang w:eastAsia="fr-FR"/>
             </w:rPr>
           </w:pPr>
-          <w:hyperlink w:anchor="_Toc69681712" w:history="1">
+          <w:hyperlink w:anchor="_Toc69715374" w:history="1">
             <w:r>
               <w:rPr>
                 <w:rStyle w:val="Hyperlink"/>
@@ -906,7 +906,7 @@
                 <w:noProof/>
                 <w:webHidden/>
               </w:rPr>
-              <w:instrText xml:space="preserve"> PAGEREF _Toc69681712 \h </w:instrText>
+              <w:instrText xml:space="preserve"> PAGEREF _Toc69715374 \h </w:instrText>
             </w:r>
             <w:r>
               <w:rPr>
@@ -926,7 +926,7 @@
                 <w:noProof/>
                 <w:webHidden/>
               </w:rPr>
-              <w:t>3</w:t>
+              <w:t>2</w:t>
             </w:r>
             <w:r>
               <w:rPr>
@@ -950,7 +950,7 @@
               <w:lang w:eastAsia="fr-FR"/>
             </w:rPr>
           </w:pPr>
-          <w:hyperlink w:anchor="_Toc69681713" w:history="1">
+          <w:hyperlink w:anchor="_Toc69715375" w:history="1">
             <w:r>
               <w:rPr>
                 <w:rStyle w:val="Hyperlink"/>
@@ -992,7 +992,7 @@
                 <w:noProof/>
                 <w:webHidden/>
               </w:rPr>
-              <w:instrText xml:space="preserve"> PAGEREF _Toc69681713 \h </w:instrText>
+              <w:instrText xml:space="preserve"> PAGEREF _Toc69715375 \h </w:instrText>
             </w:r>
             <w:r>
               <w:rPr>
@@ -1012,7 +1012,7 @@
                 <w:noProof/>
                 <w:webHidden/>
               </w:rPr>
-              <w:t>3</w:t>
+              <w:t>2</w:t>
             </w:r>
             <w:r>
               <w:rPr>
@@ -1036,7 +1036,7 @@
               <w:lang w:eastAsia="fr-FR"/>
             </w:rPr>
           </w:pPr>
-          <w:hyperlink w:anchor="_Toc69681714" w:history="1">
+          <w:hyperlink w:anchor="_Toc69715376" w:history="1">
             <w:r>
               <w:rPr>
                 <w:rStyle w:val="Hyperlink"/>
@@ -1078,7 +1078,7 @@
                 <w:noProof/>
                 <w:webHidden/>
               </w:rPr>
-              <w:instrText xml:space="preserve"> PAGEREF _Toc69681714 \h </w:instrText>
+              <w:instrText xml:space="preserve"> PAGEREF _Toc69715376 \h </w:instrText>
             </w:r>
             <w:r>
               <w:rPr>
@@ -1122,7 +1122,7 @@
               <w:lang w:eastAsia="fr-FR"/>
             </w:rPr>
           </w:pPr>
-          <w:hyperlink w:anchor="_Toc69681715" w:history="1">
+          <w:hyperlink w:anchor="_Toc69715377" w:history="1">
             <w:r>
               <w:rPr>
                 <w:rStyle w:val="Hyperlink"/>
@@ -1164,7 +1164,7 @@
                 <w:noProof/>
                 <w:webHidden/>
               </w:rPr>
-              <w:instrText xml:space="preserve"> PAGEREF _Toc69681715 \h </w:instrText>
+              <w:instrText xml:space="preserve"> PAGEREF _Toc69715377 \h </w:instrText>
             </w:r>
             <w:r>
               <w:rPr>
@@ -1184,7 +1184,7 @@
                 <w:noProof/>
                 <w:webHidden/>
               </w:rPr>
-              <w:t>5</w:t>
+              <w:t>4</w:t>
             </w:r>
             <w:r>
               <w:rPr>
@@ -1207,7 +1207,7 @@
               <w:lang w:eastAsia="fr-FR"/>
             </w:rPr>
           </w:pPr>
-          <w:hyperlink w:anchor="_Toc69681716" w:history="1">
+          <w:hyperlink w:anchor="_Toc69715378" w:history="1">
             <w:r>
               <w:rPr>
                 <w:rStyle w:val="Hyperlink"/>
@@ -1234,7 +1234,7 @@
                 <w:noProof/>
                 <w:webHidden/>
               </w:rPr>
-              <w:instrText xml:space="preserve"> PAGEREF _Toc69681716 \h </w:instrText>
+              <w:instrText xml:space="preserve"> PAGEREF _Toc69715378 \h </w:instrText>
             </w:r>
             <w:r>
               <w:rPr>
@@ -1278,7 +1278,7 @@
               <w:lang w:eastAsia="fr-FR"/>
             </w:rPr>
           </w:pPr>
-          <w:hyperlink w:anchor="_Toc69681717" w:history="1">
+          <w:hyperlink w:anchor="_Toc69715379" w:history="1">
             <w:r>
               <w:rPr>
                 <w:rStyle w:val="Hyperlink"/>
@@ -1320,7 +1320,7 @@
                 <w:noProof/>
                 <w:webHidden/>
               </w:rPr>
-              <w:instrText xml:space="preserve"> PAGEREF _Toc69681717 \h </w:instrText>
+              <w:instrText xml:space="preserve"> PAGEREF _Toc69715379 \h </w:instrText>
             </w:r>
             <w:r>
               <w:rPr>
@@ -1364,7 +1364,7 @@
               <w:lang w:eastAsia="fr-FR"/>
             </w:rPr>
           </w:pPr>
-          <w:hyperlink w:anchor="_Toc69681718" w:history="1">
+          <w:hyperlink w:anchor="_Toc69715380" w:history="1">
             <w:r>
               <w:rPr>
                 <w:rStyle w:val="Hyperlink"/>
@@ -1406,7 +1406,7 @@
                 <w:noProof/>
                 <w:webHidden/>
               </w:rPr>
-              <w:instrText xml:space="preserve"> PAGEREF _Toc69681718 \h </w:instrText>
+              <w:instrText xml:space="preserve"> PAGEREF _Toc69715380 \h </w:instrText>
             </w:r>
             <w:r>
               <w:rPr>
@@ -1449,7 +1449,7 @@
               <w:lang w:eastAsia="fr-FR"/>
             </w:rPr>
           </w:pPr>
-          <w:hyperlink w:anchor="_Toc69681719" w:history="1">
+          <w:hyperlink w:anchor="_Toc69715381" w:history="1">
             <w:r>
               <w:rPr>
                 <w:rStyle w:val="Hyperlink"/>
@@ -1476,7 +1476,7 @@
                 <w:noProof/>
                 <w:webHidden/>
               </w:rPr>
-              <w:instrText xml:space="preserve"> PAGEREF _Toc69681719 \h </w:instrText>
+              <w:instrText xml:space="preserve"> PAGEREF _Toc69715381 \h </w:instrText>
             </w:r>
             <w:r>
               <w:rPr>
@@ -1550,7 +1550,7 @@
       <w:pPr>
         <w:pStyle w:val="Heading1"/>
       </w:pPr>
-      <w:bookmarkStart w:id="0" w:name="_Toc69681710"/>
+      <w:bookmarkStart w:id="0" w:name="_Toc69715372"/>
       <w:r>
         <w:lastRenderedPageBreak/>
         <w:t>CONTEXTE</w:t>
@@ -1593,6 +1593,16 @@
     </w:p>
     <w:p>
       <w:pPr>
+        <w:pStyle w:val="Heading1"/>
+      </w:pPr>
+      <w:bookmarkStart w:id="1" w:name="_Toc69715373"/>
+      <w:r>
+        <w:t>LE BLOG</w:t>
+      </w:r>
+      <w:bookmarkEnd w:id="1"/>
+    </w:p>
+    <w:p>
+      <w:pPr>
         <w:rPr>
           <w:sz w:val="24"/>
         </w:rPr>
@@ -1600,41 +1610,9 @@
     </w:p>
     <w:p>
       <w:pPr>
-        <w:spacing w:after="200" w:line="276" w:lineRule="auto"/>
-        <w:rPr>
-          <w:sz w:val="24"/>
-        </w:rPr>
-      </w:pPr>
-      <w:r>
-        <w:rPr>
-          <w:sz w:val="24"/>
-        </w:rPr>
-        <w:br w:type="page"/>
-      </w:r>
-    </w:p>
-    <w:p>
-      <w:pPr>
-        <w:pStyle w:val="Heading1"/>
-      </w:pPr>
-      <w:bookmarkStart w:id="1" w:name="_Toc69681711"/>
-      <w:r>
-        <w:lastRenderedPageBreak/>
-        <w:t>LE BLOG</w:t>
-      </w:r>
-      <w:bookmarkEnd w:id="1"/>
-    </w:p>
-    <w:p>
-      <w:pPr>
-        <w:rPr>
-          <w:sz w:val="24"/>
-        </w:rPr>
-      </w:pPr>
-    </w:p>
-    <w:p>
-      <w:pPr>
         <w:pStyle w:val="Heading2"/>
       </w:pPr>
-      <w:bookmarkStart w:id="2" w:name="_Toc69681712"/>
+      <w:bookmarkStart w:id="2" w:name="_Toc69715374"/>
       <w:r>
         <w:t>Technologies utilisées</w:t>
       </w:r>
@@ -1796,12 +1774,71 @@
       </w:r>
     </w:p>
     <w:p/>
+    <w:p>
+      <w:r>
+        <w:t xml:space="preserve">Le code total du projet se trouve dans le repository </w:t>
+      </w:r>
+      <w:proofErr w:type="spellStart"/>
+      <w:r>
+        <w:t>Github</w:t>
+      </w:r>
+      <w:proofErr w:type="spellEnd"/>
+      <w:r>
+        <w:t xml:space="preserve"> situé à l’adresse ci-après : </w:t>
+      </w:r>
+      <w:hyperlink r:id="rId11" w:history="1">
+        <w:r>
+          <w:rPr>
+            <w:rStyle w:val="Hyperlink"/>
+          </w:rPr>
+          <w:t>https://github.com/OphisDgn/projetBack_blog/tree/master</w:t>
+        </w:r>
+      </w:hyperlink>
+    </w:p>
+    <w:p>
+      <w:r>
+        <w:t>Attention cependant, suite à un problème avec le .</w:t>
+      </w:r>
+      <w:proofErr w:type="spellStart"/>
+      <w:r>
+        <w:t>gitignore</w:t>
+      </w:r>
+      <w:proofErr w:type="spellEnd"/>
+      <w:r>
+        <w:t xml:space="preserve">, la branche main n’est plus utilisable (voir la partie </w:t>
+      </w:r>
+      <w:hyperlink w:anchor="_Fichier_.gitignore_ne" w:history="1">
+        <w:r>
+          <w:rPr>
+            <w:rStyle w:val="Hyperlink"/>
+          </w:rPr>
+          <w:t>Problème rencontrés : Fichier .</w:t>
+        </w:r>
+        <w:proofErr w:type="spellStart"/>
+        <w:r>
+          <w:rPr>
+            <w:rStyle w:val="Hyperlink"/>
+          </w:rPr>
+          <w:t>gitignore</w:t>
+        </w:r>
+        <w:proofErr w:type="spellEnd"/>
+        <w:r>
+          <w:rPr>
+            <w:rStyle w:val="Hyperlink"/>
+          </w:rPr>
+          <w:t xml:space="preserve"> ne fonctionnant pas</w:t>
+        </w:r>
+      </w:hyperlink>
+      <w:r>
+        <w:t>), ainsi il faut prendre la branche « master » où le code est donc le dernier mis à jour.</w:t>
+      </w:r>
+    </w:p>
     <w:p/>
     <w:p>
       <w:pPr>
         <w:pStyle w:val="Heading2"/>
       </w:pPr>
-      <w:bookmarkStart w:id="3" w:name="_Toc69681713"/>
+      <w:bookmarkStart w:id="3" w:name="_Toc69715375"/>
       <w:r>
         <w:t>Modèle de données</w:t>
       </w:r>
@@ -1827,6 +1864,7 @@
         <w:rPr>
           <w:noProof/>
         </w:rPr>
+        <w:lastRenderedPageBreak/>
         <w:drawing>
           <wp:inline distT="0" distB="0" distL="0" distR="0" wp14:anchorId="1D91D8F8" wp14:editId="3D18D044">
             <wp:extent cx="6188710" cy="3212465"/>
@@ -1843,7 +1881,7 @@
                     <pic:cNvPicPr/>
                   </pic:nvPicPr>
                   <pic:blipFill>
-                    <a:blip r:embed="rId11">
+                    <a:blip r:embed="rId12">
                       <a:extLst>
                         <a:ext uri="{28A0092B-C50C-407E-A947-70E740481C1C}">
                           <a14:useLocalDpi xmlns:a14="http://schemas.microsoft.com/office/drawing/2010/main" val="0"/>
@@ -1877,21 +1915,33 @@
       <w:r>
         <w:t xml:space="preserve">Figure </w:t>
       </w:r>
-      <w:fldSimple w:instr=" SEQ Figure \* ARABIC ">
-        <w:r>
-          <w:rPr>
-            <w:noProof/>
-          </w:rPr>
-          <w:t>1</w:t>
-        </w:r>
-      </w:fldSimple>
+      <w:r>
+        <w:fldChar w:fldCharType="begin"/>
+      </w:r>
+      <w:r>
+        <w:instrText xml:space="preserve"> SEQ Figure \* ARABIC </w:instrText>
+      </w:r>
+      <w:r>
+        <w:fldChar w:fldCharType="separate"/>
+      </w:r>
+      <w:r>
+        <w:rPr>
+          <w:noProof/>
+        </w:rPr>
+        <w:t>1</w:t>
+      </w:r>
+      <w:r>
+        <w:rPr>
+          <w:noProof/>
+        </w:rPr>
+        <w:fldChar w:fldCharType="end"/>
+      </w:r>
       <w:r>
         <w:t xml:space="preserve"> : Modèle de données du blog</w:t>
       </w:r>
     </w:p>
     <w:p>
       <w:r>
-        <w:lastRenderedPageBreak/>
         <w:t>La table User sert à répertorier les utilisateurs</w:t>
       </w:r>
       <w:r>
@@ -2024,13 +2074,13 @@
         <w:t xml:space="preserve"> aux utilisateurs mais aussi aux articles.</w:t>
       </w:r>
     </w:p>
-    <w:p/>
     <w:p>
       <w:pPr>
         <w:pStyle w:val="Heading2"/>
       </w:pPr>
-      <w:bookmarkStart w:id="4" w:name="_Toc69681714"/>
-      <w:r>
+      <w:bookmarkStart w:id="4" w:name="_Toc69715376"/>
+      <w:r>
+        <w:lastRenderedPageBreak/>
         <w:t>Utilisateurs</w:t>
       </w:r>
       <w:bookmarkEnd w:id="4"/>
@@ -2082,7 +2132,7 @@
       <w:r>
         <w:t xml:space="preserve">Adresse email : </w:t>
       </w:r>
-      <w:hyperlink r:id="rId12" w:history="1">
+      <w:hyperlink r:id="rId13" w:history="1">
         <w:r>
           <w:rPr>
             <w:rStyle w:val="Hyperlink"/>
@@ -2113,7 +2163,6 @@
         </w:numPr>
       </w:pPr>
       <w:r>
-        <w:lastRenderedPageBreak/>
         <w:t xml:space="preserve">L’utilisateur administrateur : </w:t>
       </w:r>
     </w:p>
@@ -2128,7 +2177,7 @@
       <w:r>
         <w:t xml:space="preserve">Adresse email : </w:t>
       </w:r>
-      <w:hyperlink r:id="rId13" w:history="1">
+      <w:hyperlink r:id="rId14" w:history="1">
         <w:r>
           <w:rPr>
             <w:rStyle w:val="Hyperlink"/>
@@ -2154,7 +2203,7 @@
       <w:pPr>
         <w:pStyle w:val="Heading2"/>
       </w:pPr>
-      <w:bookmarkStart w:id="5" w:name="_Toc69681715"/>
+      <w:bookmarkStart w:id="5" w:name="_Toc69715377"/>
       <w:r>
         <w:t>Les routes</w:t>
       </w:r>
@@ -2487,6 +2536,7 @@
               <w:jc w:val="center"/>
             </w:pPr>
             <w:r>
+              <w:lastRenderedPageBreak/>
               <w:t>« /article/{id} »</w:t>
             </w:r>
           </w:p>
@@ -2519,10 +2569,7 @@
               <w:cnfStyle w:val="000000000000" w:firstRow="0" w:lastRow="0" w:firstColumn="0" w:lastColumn="0" w:oddVBand="0" w:evenVBand="0" w:oddHBand="0" w:evenHBand="0" w:firstRowFirstColumn="0" w:firstRowLastColumn="0" w:lastRowFirstColumn="0" w:lastRowLastColumn="0"/>
             </w:pPr>
             <w:r>
-              <w:t>O</w:t>
-            </w:r>
-            <w:r>
-              <w:t xml:space="preserve">ù {id} est </w:t>
+              <w:t xml:space="preserve">Où {id} est </w:t>
             </w:r>
             <w:proofErr w:type="spellStart"/>
             <w:r>
@@ -2593,6 +2640,23 @@
     <w:p/>
     <w:p/>
     <w:p>
+      <w:pPr>
+        <w:pStyle w:val="Heading1"/>
+      </w:pPr>
+      <w:r>
+        <w:t>FONCTIONNALITES</w:t>
+      </w:r>
+    </w:p>
+    <w:p/>
+    <w:p>
+      <w:r>
+        <w:t xml:space="preserve">Concernant les fonctionnalités présentes dans le blog, voici un résumé de chacune : </w:t>
+      </w:r>
+    </w:p>
+    <w:p/>
+    <w:p/>
+    <w:p/>
+    <w:p>
       <w:r>
         <w:br w:type="page"/>
       </w:r>
@@ -2601,7 +2665,7 @@
       <w:pPr>
         <w:pStyle w:val="Heading1"/>
       </w:pPr>
-      <w:bookmarkStart w:id="6" w:name="_Toc69681716"/>
+      <w:bookmarkStart w:id="6" w:name="_Toc69715378"/>
       <w:r>
         <w:lastRenderedPageBreak/>
         <w:t>PR</w:t>
@@ -2631,7 +2695,9 @@
           <w:numId w:val="17"/>
         </w:numPr>
       </w:pPr>
-      <w:bookmarkStart w:id="7" w:name="_Toc69681717"/>
+      <w:bookmarkStart w:id="7" w:name="_Fichier_.gitignore_ne"/>
+      <w:bookmarkStart w:id="8" w:name="_Toc69715379"/>
+      <w:bookmarkEnd w:id="7"/>
       <w:r>
         <w:t>Fichier .</w:t>
       </w:r>
@@ -2643,7 +2709,7 @@
       <w:r>
         <w:t xml:space="preserve"> ne fonctionnant pas</w:t>
       </w:r>
-      <w:bookmarkEnd w:id="7"/>
+      <w:bookmarkEnd w:id="8"/>
     </w:p>
     <w:p/>
     <w:p>
@@ -2753,11 +2819,11 @@
       <w:pPr>
         <w:pStyle w:val="Heading2"/>
       </w:pPr>
-      <w:bookmarkStart w:id="8" w:name="_Toc69681718"/>
+      <w:bookmarkStart w:id="9" w:name="_Toc69715380"/>
       <w:r>
         <w:t>Problème de migrations</w:t>
       </w:r>
-      <w:bookmarkEnd w:id="8"/>
+      <w:bookmarkEnd w:id="9"/>
     </w:p>
     <w:p/>
     <w:p>
@@ -2925,7 +2991,7 @@
                     <pic:cNvPicPr/>
                   </pic:nvPicPr>
                   <pic:blipFill>
-                    <a:blip r:embed="rId14"/>
+                    <a:blip r:embed="rId15"/>
                     <a:stretch>
                       <a:fillRect/>
                     </a:stretch>
@@ -2953,14 +3019,27 @@
       <w:r>
         <w:t xml:space="preserve">Figure </w:t>
       </w:r>
-      <w:fldSimple w:instr=" SEQ Figure \* ARABIC ">
-        <w:r>
-          <w:rPr>
-            <w:noProof/>
-          </w:rPr>
-          <w:t>2</w:t>
-        </w:r>
-      </w:fldSimple>
+      <w:r>
+        <w:fldChar w:fldCharType="begin"/>
+      </w:r>
+      <w:r>
+        <w:instrText xml:space="preserve"> SEQ Figure \* ARABIC </w:instrText>
+      </w:r>
+      <w:r>
+        <w:fldChar w:fldCharType="separate"/>
+      </w:r>
+      <w:r>
+        <w:rPr>
+          <w:noProof/>
+        </w:rPr>
+        <w:t>2</w:t>
+      </w:r>
+      <w:r>
+        <w:rPr>
+          <w:noProof/>
+        </w:rPr>
+        <w:fldChar w:fldCharType="end"/>
+      </w:r>
       <w:r>
         <w:t xml:space="preserve"> : Erreur pendant la migration</w:t>
       </w:r>
@@ -3118,12 +3197,12 @@
       <w:pPr>
         <w:pStyle w:val="Heading1"/>
       </w:pPr>
-      <w:bookmarkStart w:id="9" w:name="_Toc69681719"/>
+      <w:bookmarkStart w:id="10" w:name="_Toc69715381"/>
       <w:r>
         <w:lastRenderedPageBreak/>
         <w:t>CONCLUSION</w:t>
       </w:r>
-      <w:bookmarkEnd w:id="9"/>
+      <w:bookmarkEnd w:id="10"/>
     </w:p>
     <w:p>
       <w:pPr>
@@ -3150,11 +3229,11 @@
       </w:pPr>
     </w:p>
     <w:sectPr>
-      <w:headerReference w:type="default" r:id="rId15"/>
-      <w:footerReference w:type="even" r:id="rId16"/>
-      <w:footerReference w:type="default" r:id="rId17"/>
-      <w:headerReference w:type="first" r:id="rId18"/>
-      <w:footerReference w:type="first" r:id="rId19"/>
+      <w:headerReference w:type="default" r:id="rId16"/>
+      <w:footerReference w:type="even" r:id="rId17"/>
+      <w:footerReference w:type="default" r:id="rId18"/>
+      <w:headerReference w:type="first" r:id="rId19"/>
+      <w:footerReference w:type="first" r:id="rId20"/>
       <w:pgSz w:w="11906" w:h="16838" w:code="9"/>
       <w:pgMar w:top="1440" w:right="1080" w:bottom="1440" w:left="1080" w:header="576" w:footer="432" w:gutter="0"/>
       <w:pgNumType w:start="0"/>
@@ -4011,14 +4090,7 @@
           <w:sz w:val="18"/>
           <w:szCs w:val="18"/>
         </w:rPr>
-        <w:t xml:space="preserve">Disponible à cette adresse : </w:t>
-      </w:r>
-      <w:r>
-        <w:rPr>
-          <w:sz w:val="18"/>
-          <w:szCs w:val="18"/>
-        </w:rPr>
-        <w:t>https://gist.github.com/Thithip/cfc058442e4e052aa817</w:t>
+        <w:t>Disponible à cette adresse : https://gist.github.com/Thithip/cfc058442e4e052aa817</w:t>
       </w:r>
     </w:p>
   </w:footnote>
@@ -7164,6 +7236,7 @@
     <w:rsid w:val="008346FD"/>
     <w:rsid w:val="00885B73"/>
     <w:rsid w:val="00894013"/>
+    <w:rsid w:val="00B450C0"/>
     <w:rsid w:val="00B57376"/>
     <w:rsid w:val="00B927A4"/>
     <w:rsid w:val="00E23083"/>

</xml_diff>

<commit_message>
Ajout de restrictions d'accès
Ajout de restrictions d'accès sur l'administration
Ajout de style pour la liste et le détail d'article
Rédaction du document et de la présentation orale
</commit_message>
<xml_diff>
--- a/Presentation_Blog_LIEUTAUD_CELINE.docx
+++ b/Presentation_Blog_LIEUTAUD_CELINE.docx
@@ -659,7 +659,7 @@
           </mc:Choice>
           <mc:Fallback>
             <w:pict>
-              <v:rect w14:anchorId="10BF1A9C" id="Rectangle 9" o:spid="_x0000_s1026" style="position:absolute;margin-left:381.75pt;margin-top:36.85pt;width:122.4pt;height:65.25pt;z-index:251659264;visibility:visible;mso-wrap-style:square;mso-width-percent:0;mso-height-percent:0;mso-wrap-distance-left:9pt;mso-wrap-distance-top:0;mso-wrap-distance-right:9pt;mso-wrap-distance-bottom:0;mso-position-horizontal:absolute;mso-position-horizontal-relative:text;mso-position-vertical:absolute;mso-position-vertical-relative:text;mso-width-percent:0;mso-height-percent:0;mso-width-relative:margin;mso-height-relative:margin;v-text-anchor:middle" o:gfxdata="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" stroked="f">
+              <v:rect w14:anchorId="3655257B" id="Rectangle 9" o:spid="_x0000_s1026" style="position:absolute;margin-left:381.75pt;margin-top:36.85pt;width:122.4pt;height:65.25pt;z-index:251659264;visibility:visible;mso-wrap-style:square;mso-width-percent:0;mso-height-percent:0;mso-wrap-distance-left:9pt;mso-wrap-distance-top:0;mso-wrap-distance-right:9pt;mso-wrap-distance-bottom:0;mso-position-horizontal:absolute;mso-position-horizontal-relative:text;mso-position-vertical:absolute;mso-position-vertical-relative:text;mso-width-percent:0;mso-height-percent:0;mso-width-relative:margin;mso-height-relative:margin;v-text-anchor:middle" o:gfxdata="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" stroked="f">
                 <v:fill r:id="rId10" o:title="" recolor="t" rotate="t" type="frame"/>
               </v:rect>
             </w:pict>
@@ -2130,28 +2130,36 @@
     <w:p/>
     <w:p>
       <w:r>
-        <w:t xml:space="preserve">Dans le cadre du module de Développement </w:t>
-      </w:r>
-      <w:proofErr w:type="spellStart"/>
-      <w:r>
-        <w:t>Back-end</w:t>
-      </w:r>
-      <w:proofErr w:type="spellEnd"/>
-      <w:r>
-        <w:t xml:space="preserve"> et pour alimenter notre connaissance, nous devions réaliser un blog. Ce dernier devait répondre à un cahier des charges très détaillés sur ses fonctionnalités mais aussi sur les éléments obligatoires et/ou facultatifs qu’il devra contenir.</w:t>
+        <w:t>Dans le cadre du module de Développement Back-end et pour alimenter notre connaissance, nous devions réaliser un blog. Ce dernier devait répondre à un cahier des charges très détaillés sur ses fonctionnalités mais aussi sur les éléments obligatoires et/ou facultatifs qu’il devra contenir.</w:t>
       </w:r>
     </w:p>
     <w:p>
       <w:r>
         <w:t xml:space="preserve">Pour ce faire, nous devons le produire avec Symfony, Composer et </w:t>
       </w:r>
-      <w:proofErr w:type="spellStart"/>
-      <w:r>
-        <w:t>ReactJs</w:t>
-      </w:r>
-      <w:proofErr w:type="spellEnd"/>
-      <w:r>
-        <w:t>. Ce document résume donc les fonctionnalités présentes dans le blog mais aussi les problèmes rencontrés lors de l’élaboration et du développement de ce dernier. En dernière partie du document, un retour d’expérience sera glissé à côté d’une conclusion.</w:t>
+      <w:r>
+        <w:t>versionner sur Git</w:t>
+      </w:r>
+      <w:r>
+        <w:t xml:space="preserve"> (Github ou Gitlab</w:t>
+      </w:r>
+      <w:r>
+        <w:t>)</w:t>
+      </w:r>
+      <w:r>
+        <w:t xml:space="preserve">. Ce document résume donc les fonctionnalités présentes dans le blog mais aussi les problèmes rencontrés lors de l’élaboration et </w:t>
+      </w:r>
+      <w:r>
+        <w:t>le</w:t>
+      </w:r>
+      <w:r>
+        <w:t xml:space="preserve"> développement de ce dernier. En dernière partie du document, un retour d’expérience sera glissé à côté d’une conclusion</w:t>
+      </w:r>
+      <w:r>
+        <w:t xml:space="preserve"> et une liste des sources sera également disponible en fin de document</w:t>
+      </w:r>
+      <w:r>
+        <w:t>.</w:t>
       </w:r>
     </w:p>
     <w:p>
@@ -2259,23 +2267,7 @@
           <w:sz w:val="20"/>
           <w:szCs w:val="20"/>
         </w:rPr>
-        <w:t xml:space="preserve">Le Framework </w:t>
-      </w:r>
-      <w:proofErr w:type="spellStart"/>
-      <w:r>
-        <w:rPr>
-          <w:sz w:val="20"/>
-          <w:szCs w:val="20"/>
-        </w:rPr>
-        <w:t>React</w:t>
-      </w:r>
-      <w:proofErr w:type="spellEnd"/>
-      <w:r>
-        <w:rPr>
-          <w:sz w:val="20"/>
-          <w:szCs w:val="20"/>
-        </w:rPr>
-        <w:t>, afin de s’occuper de l’application web et de ses pages</w:t>
+        <w:t>Xampp comme serveur local afin de pouvoir gérer la base de données et la connecter à l’application web.</w:t>
       </w:r>
     </w:p>
     <w:p>
@@ -2290,50 +2282,12 @@
           <w:szCs w:val="20"/>
         </w:rPr>
       </w:pPr>
-      <w:proofErr w:type="spellStart"/>
       <w:r>
         <w:rPr>
           <w:sz w:val="20"/>
           <w:szCs w:val="20"/>
         </w:rPr>
-        <w:t>Xampp</w:t>
-      </w:r>
-      <w:proofErr w:type="spellEnd"/>
-      <w:r>
-        <w:rPr>
-          <w:sz w:val="20"/>
-          <w:szCs w:val="20"/>
-        </w:rPr>
-        <w:t xml:space="preserve"> comme serveur local afin de pouvoir gérer la base de données et la connecter à l’application web.</w:t>
-      </w:r>
-    </w:p>
-    <w:p>
-      <w:pPr>
-        <w:pStyle w:val="ListParagraph"/>
-        <w:numPr>
-          <w:ilvl w:val="0"/>
-          <w:numId w:val="18"/>
-        </w:numPr>
-        <w:rPr>
-          <w:sz w:val="20"/>
-          <w:szCs w:val="20"/>
-        </w:rPr>
-      </w:pPr>
-      <w:proofErr w:type="spellStart"/>
-      <w:r>
-        <w:rPr>
-          <w:sz w:val="20"/>
-          <w:szCs w:val="20"/>
-        </w:rPr>
-        <w:t>Github</w:t>
-      </w:r>
-      <w:proofErr w:type="spellEnd"/>
-      <w:r>
-        <w:rPr>
-          <w:sz w:val="20"/>
-          <w:szCs w:val="20"/>
-        </w:rPr>
-        <w:t>, afin de pouvoir versionner et archiver le code</w:t>
+        <w:t>Github, afin de pouvoir versionner et archiver le code</w:t>
       </w:r>
       <w:r>
         <w:rPr>
@@ -2346,15 +2300,7 @@
     <w:p/>
     <w:p>
       <w:r>
-        <w:t xml:space="preserve">Le code total du projet se trouve dans le repository </w:t>
-      </w:r>
-      <w:proofErr w:type="spellStart"/>
-      <w:r>
-        <w:t>Github</w:t>
-      </w:r>
-      <w:proofErr w:type="spellEnd"/>
-      <w:r>
-        <w:t xml:space="preserve"> situé à l’adresse ci-après : </w:t>
+        <w:t xml:space="preserve">Le code total du projet se trouve dans le repository Github situé à l’adresse ci-après : </w:t>
       </w:r>
       <w:hyperlink r:id="rId11" w:history="1">
         <w:r>
@@ -2367,40 +2313,24 @@
     </w:p>
     <w:p>
       <w:r>
-        <w:t>Attention cependant, suite à un problème avec le .</w:t>
-      </w:r>
-      <w:proofErr w:type="spellStart"/>
-      <w:r>
-        <w:t>gitignore</w:t>
-      </w:r>
-      <w:proofErr w:type="spellEnd"/>
-      <w:r>
-        <w:t xml:space="preserve">, la branche main n’est plus utilisable (voir la partie </w:t>
+        <w:t xml:space="preserve">Attention cependant, suite à un problème avec le .gitignore, la branche main n’est plus utilisable (voir la partie </w:t>
       </w:r>
       <w:hyperlink w:anchor="_Fichier_.gitignore_ne" w:history="1">
         <w:r>
           <w:rPr>
             <w:rStyle w:val="Hyperlink"/>
           </w:rPr>
-          <w:t>Problème rencontrés : Fichier .</w:t>
-        </w:r>
-        <w:proofErr w:type="spellStart"/>
-        <w:r>
-          <w:rPr>
-            <w:rStyle w:val="Hyperlink"/>
-          </w:rPr>
-          <w:t>gitignore</w:t>
-        </w:r>
-        <w:proofErr w:type="spellEnd"/>
-        <w:r>
-          <w:rPr>
-            <w:rStyle w:val="Hyperlink"/>
-          </w:rPr>
-          <w:t xml:space="preserve"> ne fonctionnant pas</w:t>
+          <w:t>Problème rencontrés : Fichier .gitignore ne fonctionnant pas</w:t>
         </w:r>
       </w:hyperlink>
       <w:r>
-        <w:t>), ainsi il faut prendre la branche « master » où le code est donc le dernier mis à jour.</w:t>
+        <w:t>), ainsi il faut prendre la branche « master » où le code est donc le dernier mis à jour</w:t>
+      </w:r>
+      <w:r>
+        <w:t xml:space="preserve"> et le seul utilisable</w:t>
+      </w:r>
+      <w:r>
+        <w:t>.</w:t>
       </w:r>
     </w:p>
     <w:p/>
@@ -2504,15 +2434,7 @@
         <w:t>La table User sert à répertorier les utilisateurs</w:t>
       </w:r>
       <w:r>
-        <w:t xml:space="preserve"> et à les différencier au travers de leur rôle contenu dans l’attribut « </w:t>
-      </w:r>
-      <w:proofErr w:type="spellStart"/>
-      <w:r>
-        <w:t>roles</w:t>
-      </w:r>
-      <w:proofErr w:type="spellEnd"/>
-      <w:r>
-        <w:t> ». Ils ont chacun un nom,</w:t>
+        <w:t xml:space="preserve"> et à les différencier au travers de leur rôle contenu dans l’attribut « roles ». Ils ont chacun un nom,</w:t>
       </w:r>
       <w:r>
         <w:t xml:space="preserve"> un</w:t>
@@ -2547,13 +2469,8 @@
     </w:p>
     <w:p>
       <w:r>
-        <w:t xml:space="preserve">Les utilisateurs disposant du rôle « Admin » ou « Auteur » pourront créer des articles qui seront liés à eux via une relation </w:t>
-      </w:r>
-      <w:proofErr w:type="spellStart"/>
-      <w:r>
-        <w:t>ManyToOne</w:t>
-      </w:r>
-      <w:proofErr w:type="spellEnd"/>
+        <w:t>Les utilisateurs disposant du rôle « Admin » ou « Auteur » pourront créer des articles qui seront liés à eux via une relation ManyToOne</w:t>
+      </w:r>
       <w:r>
         <w:rPr>
           <w:rStyle w:val="FootnoteReference"/>
@@ -2576,62 +2493,22 @@
         <w:t xml:space="preserve"> laquelle l’article sera publié s’il n’est pas visible </w:t>
       </w:r>
       <w:r>
-        <w:t>(contenu dans l’attribut « </w:t>
-      </w:r>
-      <w:proofErr w:type="spellStart"/>
-      <w:r>
-        <w:t>publish_at</w:t>
-      </w:r>
-      <w:proofErr w:type="spellEnd"/>
-      <w:r>
-        <w:t> ») et la date à laquelle il est posté s’il est direct mis en visible.</w:t>
-      </w:r>
-    </w:p>
-    <w:p>
-      <w:r>
-        <w:t xml:space="preserve">Les articles sont reliés avec une relation </w:t>
-      </w:r>
-      <w:proofErr w:type="spellStart"/>
-      <w:r>
-        <w:t>ManyToOne</w:t>
-      </w:r>
-      <w:proofErr w:type="spellEnd"/>
-      <w:r>
-        <w:t xml:space="preserve"> à </w:t>
-      </w:r>
-      <w:proofErr w:type="spellStart"/>
-      <w:r>
-        <w:t>Category</w:t>
-      </w:r>
-      <w:proofErr w:type="spellEnd"/>
-      <w:r>
-        <w:t xml:space="preserve">, qui répertorie toutes les catégories grâce à leur nom. </w:t>
-      </w:r>
-      <w:r>
-        <w:t xml:space="preserve">Il n’est possible de mettre qu’une seule catégorie à un article mais une catégorie peut avoir plusieurs articles, d’où la relation </w:t>
-      </w:r>
-      <w:proofErr w:type="spellStart"/>
-      <w:r>
-        <w:t>ManyToOne</w:t>
-      </w:r>
-      <w:proofErr w:type="spellEnd"/>
-      <w:r>
-        <w:t>.</w:t>
+        <w:t>(contenu dans l’attribut « publish_at ») et la date à laquelle il est posté s’il est direct mis en visible.</w:t>
+      </w:r>
+    </w:p>
+    <w:p>
+      <w:r>
+        <w:t xml:space="preserve">Les articles sont reliés avec une relation ManyToOne à Category, qui répertorie toutes les catégories grâce à leur nom. </w:t>
+      </w:r>
+      <w:r>
+        <w:t>Il n’est possible de mettre qu’une seule catégorie à un article mais une catégorie peut avoir plusieurs articles, d’où la relation ManyToOne.</w:t>
       </w:r>
     </w:p>
     <w:p/>
     <w:p>
       <w:r>
         <w:lastRenderedPageBreak/>
-        <w:t xml:space="preserve">Comme pour tout blog, il est possible de rajouter des commentaires sur les articles. Ces derniers sont répertoriés dans la table Comment avec leur contenu, la date à laquelle ils ont été écrit et leur statut, qui correspond à l’approbation de l’administrateur sur le commentaire. Les commentaires ont aussi une relation </w:t>
-      </w:r>
-      <w:proofErr w:type="spellStart"/>
-      <w:r>
-        <w:t>ManyToOne</w:t>
-      </w:r>
-      <w:proofErr w:type="spellEnd"/>
-      <w:r>
-        <w:t xml:space="preserve"> aux utilisateurs mais aussi aux articles.</w:t>
+        <w:t>Comme pour tout blog, il est possible de rajouter des commentaires sur les articles. Ces derniers sont répertoriés dans la table Comment avec leur contenu, la date à laquelle ils ont été écrit et leur statut, qui correspond à l’approbation de l’administrateur sur le commentaire. Les commentaires ont aussi une relation ManyToOne aux utilisateurs mais aussi aux articles.</w:t>
       </w:r>
     </w:p>
     <w:p/>
@@ -3048,15 +2925,7 @@
               <w:jc w:val="center"/>
             </w:pPr>
             <w:r>
-              <w:t>« /</w:t>
-            </w:r>
-            <w:proofErr w:type="spellStart"/>
-            <w:r>
-              <w:t>logout</w:t>
-            </w:r>
-            <w:proofErr w:type="spellEnd"/>
-            <w:r>
-              <w:t> »</w:t>
+              <w:t>« /logout »</w:t>
             </w:r>
           </w:p>
         </w:tc>
@@ -3133,15 +3002,7 @@
               <w:cnfStyle w:val="000000000000" w:firstRow="0" w:lastRow="0" w:firstColumn="0" w:lastColumn="0" w:oddVBand="0" w:evenVBand="0" w:oddHBand="0" w:evenHBand="0" w:firstRowFirstColumn="0" w:firstRowLastColumn="0" w:lastRowFirstColumn="0" w:lastRowLastColumn="0"/>
             </w:pPr>
             <w:r>
-              <w:t xml:space="preserve">Où {id} est </w:t>
-            </w:r>
-            <w:proofErr w:type="spellStart"/>
-            <w:r>
-              <w:t>l’id</w:t>
-            </w:r>
-            <w:proofErr w:type="spellEnd"/>
-            <w:r>
-              <w:t xml:space="preserve"> de l’article ciblé</w:t>
+              <w:t>Où {id} est l’id de l’article ciblé</w:t>
             </w:r>
           </w:p>
         </w:tc>
@@ -3195,7 +3056,7 @@
               <w:t>Seuls les utilisateurs</w:t>
             </w:r>
             <w:r>
-              <w:t xml:space="preserve"> disposant du rôle admin et/ou auteur y auront accès</w:t>
+              <w:t xml:space="preserve"> disposant du rôle admin y auront accès</w:t>
             </w:r>
           </w:p>
         </w:tc>
@@ -3239,15 +3100,7 @@
     <w:p/>
     <w:p>
       <w:r>
-        <w:t>Pour avoir accès à la plupart des fonctionnalités du blog, il nous faut pour cela nous connecter avec un compte. La page dédiée à la connexion est disponible soit par la route « /login » (</w:t>
-      </w:r>
-      <w:proofErr w:type="spellStart"/>
-      <w:r>
-        <w:t>cf</w:t>
-      </w:r>
-      <w:proofErr w:type="spellEnd"/>
-      <w:r>
-        <w:t xml:space="preserve"> </w:t>
+        <w:t xml:space="preserve">Pour avoir accès à la plupart des fonctionnalités du blog, il nous faut pour cela nous connecter avec un compte. La page dédiée à la connexion est disponible soit par la route « /login » (cf </w:t>
       </w:r>
       <w:hyperlink w:anchor="_Les_routes" w:history="1">
         <w:r>
@@ -3264,13 +3117,8 @@
         <w:t xml:space="preserve">soit </w:t>
       </w:r>
       <w:r>
-        <w:t xml:space="preserve">par le lien dans la </w:t>
-      </w:r>
-      <w:proofErr w:type="spellStart"/>
-      <w:r>
-        <w:t>navbar</w:t>
-      </w:r>
-      <w:proofErr w:type="spellEnd"/>
+        <w:t>par le lien dans la navbar</w:t>
+      </w:r>
       <w:r>
         <w:t xml:space="preserve">, qui n’apparaîtra que si nous ne sommes pas déjà </w:t>
       </w:r>
@@ -3281,63 +3129,83 @@
         <w:t xml:space="preserve">. </w:t>
       </w:r>
     </w:p>
+    <w:p>
+      <w:pPr>
+        <w:keepNext/>
+      </w:pPr>
+      <w:r>
+        <w:drawing>
+          <wp:inline distT="0" distB="0" distL="0" distR="0" wp14:anchorId="10C52A6B" wp14:editId="7BD14B01">
+            <wp:extent cx="6188710" cy="1437640"/>
+            <wp:effectExtent l="0" t="0" r="2540" b="0"/>
+            <wp:docPr id="13" name="Picture 13"/>
+            <wp:cNvGraphicFramePr>
+              <a:graphicFrameLocks xmlns:a="http://schemas.openxmlformats.org/drawingml/2006/main" noChangeAspect="1"/>
+            </wp:cNvGraphicFramePr>
+            <a:graphic xmlns:a="http://schemas.openxmlformats.org/drawingml/2006/main">
+              <a:graphicData uri="http://schemas.openxmlformats.org/drawingml/2006/picture">
+                <pic:pic xmlns:pic="http://schemas.openxmlformats.org/drawingml/2006/picture">
+                  <pic:nvPicPr>
+                    <pic:cNvPr id="1" name=""/>
+                    <pic:cNvPicPr/>
+                  </pic:nvPicPr>
+                  <pic:blipFill>
+                    <a:blip r:embed="rId15"/>
+                    <a:stretch>
+                      <a:fillRect/>
+                    </a:stretch>
+                  </pic:blipFill>
+                  <pic:spPr>
+                    <a:xfrm>
+                      <a:off x="0" y="0"/>
+                      <a:ext cx="6188710" cy="1437640"/>
+                    </a:xfrm>
+                    <a:prstGeom prst="rect">
+                      <a:avLst/>
+                    </a:prstGeom>
+                  </pic:spPr>
+                </pic:pic>
+              </a:graphicData>
+            </a:graphic>
+          </wp:inline>
+        </w:drawing>
+      </w:r>
+    </w:p>
+    <w:p>
+      <w:pPr>
+        <w:pStyle w:val="Caption"/>
+      </w:pPr>
+      <w:r>
+        <w:t xml:space="preserve">Figure </w:t>
+      </w:r>
+      <w:fldSimple w:instr=" SEQ Figure \* ARABIC ">
+        <w:r>
+          <w:rPr>
+            <w:noProof/>
+          </w:rPr>
+          <w:t>2</w:t>
+        </w:r>
+      </w:fldSimple>
+      <w:r>
+        <w:t xml:space="preserve"> : Se connecter</w:t>
+      </w:r>
+    </w:p>
     <w:p/>
     <w:p>
       <w:pPr>
         <w:pStyle w:val="Heading2"/>
       </w:pPr>
       <w:bookmarkStart w:id="9" w:name="_Toc69724170"/>
-      <w:proofErr w:type="spellStart"/>
-      <w:r>
-        <w:t>NavBar</w:t>
-      </w:r>
-      <w:proofErr w:type="spellEnd"/>
-      <w:r>
-        <w:t xml:space="preserve"> et </w:t>
-      </w:r>
-      <w:proofErr w:type="spellStart"/>
-      <w:r>
-        <w:t>Footer</w:t>
+      <w:r>
+        <w:lastRenderedPageBreak/>
+        <w:t>NavBar et Footer</w:t>
       </w:r>
       <w:bookmarkEnd w:id="9"/>
-      <w:proofErr w:type="spellEnd"/>
     </w:p>
     <w:p/>
     <w:p>
       <w:r>
-        <w:t xml:space="preserve">Afin de pouvoir retrouver la </w:t>
-      </w:r>
-      <w:proofErr w:type="spellStart"/>
-      <w:r>
-        <w:t>navbar</w:t>
-      </w:r>
-      <w:proofErr w:type="spellEnd"/>
-      <w:r>
-        <w:t xml:space="preserve"> et le </w:t>
-      </w:r>
-      <w:proofErr w:type="spellStart"/>
-      <w:r>
-        <w:t>footer</w:t>
-      </w:r>
-      <w:proofErr w:type="spellEnd"/>
-      <w:r>
-        <w:t xml:space="preserve"> sur toutes les pages (or backoffice), je les ai intégrés directement dans le fichier de base nommé « </w:t>
-      </w:r>
-      <w:proofErr w:type="spellStart"/>
-      <w:r>
-        <w:t>base.html.twig</w:t>
-      </w:r>
-      <w:proofErr w:type="spellEnd"/>
-      <w:r>
-        <w:t xml:space="preserve"> », qui sert de base de </w:t>
-      </w:r>
-      <w:proofErr w:type="spellStart"/>
-      <w:r>
-        <w:t>template</w:t>
-      </w:r>
-      <w:proofErr w:type="spellEnd"/>
-      <w:r>
-        <w:t xml:space="preserve"> à toutes les pages et où l’on retrouve les appels CDN pour Bootstrap</w:t>
+        <w:t>Afin de pouvoir retrouver la navbar et le footer sur toutes les pages (or backoffice), je les ai intégrés directement dans le fichier de base nommé « base.html.twig », qui sert de base de template à toutes les pages et où l’on retrouve les appels CDN pour Bootstrap</w:t>
       </w:r>
       <w:r>
         <w:t xml:space="preserve"> ainsi que le titre du site</w:t>
@@ -3348,47 +3216,130 @@
     </w:p>
     <w:p>
       <w:r>
-        <w:t xml:space="preserve">La </w:t>
-      </w:r>
-      <w:proofErr w:type="spellStart"/>
-      <w:r>
-        <w:t>navbar</w:t>
-      </w:r>
-      <w:proofErr w:type="spellEnd"/>
-      <w:r>
-        <w:t xml:space="preserve"> et le </w:t>
-      </w:r>
-      <w:proofErr w:type="spellStart"/>
-      <w:r>
-        <w:t>footer</w:t>
-      </w:r>
-      <w:proofErr w:type="spellEnd"/>
-      <w:r>
-        <w:t xml:space="preserve"> ont chacun un fichier </w:t>
-      </w:r>
-      <w:proofErr w:type="spellStart"/>
-      <w:r>
-        <w:t>twig</w:t>
-      </w:r>
-      <w:proofErr w:type="spellEnd"/>
-      <w:r>
-        <w:t xml:space="preserve"> nommé respectivement « </w:t>
-      </w:r>
-      <w:proofErr w:type="spellStart"/>
-      <w:r>
-        <w:t>navbar.html.twig</w:t>
-      </w:r>
-      <w:proofErr w:type="spellEnd"/>
-      <w:r>
-        <w:t> » et « </w:t>
-      </w:r>
-      <w:proofErr w:type="spellStart"/>
-      <w:r>
-        <w:t>footer.html.twig</w:t>
-      </w:r>
-      <w:proofErr w:type="spellEnd"/>
-      <w:r>
-        <w:t> ». Nous pouvons y retrouver les liens vers les différentes pages, avec une condition pour l’apparition de certains liens (Se connecter/Se déconnecter notamment).</w:t>
+        <w:t>La navbar et le footer ont chacun un fichier twig nommé respectivement « navbar.html.twig » et « footer.html.twig ». Nous pouvons y retrouver les liens vers les différentes pages, avec une condition pour l’apparition de certains liens (Se connecter/Se déconnecter notamment).</w:t>
+      </w:r>
+    </w:p>
+    <w:p>
+      <w:pPr>
+        <w:keepNext/>
+      </w:pPr>
+      <w:r>
+        <w:drawing>
+          <wp:inline distT="0" distB="0" distL="0" distR="0" wp14:anchorId="135E6D1A" wp14:editId="608FACBF">
+            <wp:extent cx="6188710" cy="309880"/>
+            <wp:effectExtent l="0" t="0" r="2540" b="0"/>
+            <wp:docPr id="8" name="Picture 8"/>
+            <wp:cNvGraphicFramePr>
+              <a:graphicFrameLocks xmlns:a="http://schemas.openxmlformats.org/drawingml/2006/main" noChangeAspect="1"/>
+            </wp:cNvGraphicFramePr>
+            <a:graphic xmlns:a="http://schemas.openxmlformats.org/drawingml/2006/main">
+              <a:graphicData uri="http://schemas.openxmlformats.org/drawingml/2006/picture">
+                <pic:pic xmlns:pic="http://schemas.openxmlformats.org/drawingml/2006/picture">
+                  <pic:nvPicPr>
+                    <pic:cNvPr id="1" name=""/>
+                    <pic:cNvPicPr/>
+                  </pic:nvPicPr>
+                  <pic:blipFill>
+                    <a:blip r:embed="rId16"/>
+                    <a:stretch>
+                      <a:fillRect/>
+                    </a:stretch>
+                  </pic:blipFill>
+                  <pic:spPr>
+                    <a:xfrm>
+                      <a:off x="0" y="0"/>
+                      <a:ext cx="6188710" cy="309880"/>
+                    </a:xfrm>
+                    <a:prstGeom prst="rect">
+                      <a:avLst/>
+                    </a:prstGeom>
+                  </pic:spPr>
+                </pic:pic>
+              </a:graphicData>
+            </a:graphic>
+          </wp:inline>
+        </w:drawing>
+      </w:r>
+    </w:p>
+    <w:p>
+      <w:pPr>
+        <w:pStyle w:val="Caption"/>
+      </w:pPr>
+      <w:r>
+        <w:t xml:space="preserve">Figure </w:t>
+      </w:r>
+      <w:fldSimple w:instr=" SEQ Figure \* ARABIC ">
+        <w:r>
+          <w:rPr>
+            <w:noProof/>
+          </w:rPr>
+          <w:t>3</w:t>
+        </w:r>
+      </w:fldSimple>
+      <w:r>
+        <w:t xml:space="preserve"> : Navbar</w:t>
+      </w:r>
+    </w:p>
+    <w:p>
+      <w:pPr>
+        <w:pStyle w:val="Caption"/>
+        <w:keepNext/>
+      </w:pPr>
+      <w:r>
+        <w:drawing>
+          <wp:inline distT="0" distB="0" distL="0" distR="0" wp14:anchorId="6FF6ABF3" wp14:editId="65083940">
+            <wp:extent cx="6188710" cy="494665"/>
+            <wp:effectExtent l="0" t="0" r="2540" b="635"/>
+            <wp:docPr id="10" name="Picture 10"/>
+            <wp:cNvGraphicFramePr>
+              <a:graphicFrameLocks xmlns:a="http://schemas.openxmlformats.org/drawingml/2006/main" noChangeAspect="1"/>
+            </wp:cNvGraphicFramePr>
+            <a:graphic xmlns:a="http://schemas.openxmlformats.org/drawingml/2006/main">
+              <a:graphicData uri="http://schemas.openxmlformats.org/drawingml/2006/picture">
+                <pic:pic xmlns:pic="http://schemas.openxmlformats.org/drawingml/2006/picture">
+                  <pic:nvPicPr>
+                    <pic:cNvPr id="1" name=""/>
+                    <pic:cNvPicPr/>
+                  </pic:nvPicPr>
+                  <pic:blipFill>
+                    <a:blip r:embed="rId17"/>
+                    <a:stretch>
+                      <a:fillRect/>
+                    </a:stretch>
+                  </pic:blipFill>
+                  <pic:spPr>
+                    <a:xfrm>
+                      <a:off x="0" y="0"/>
+                      <a:ext cx="6188710" cy="494665"/>
+                    </a:xfrm>
+                    <a:prstGeom prst="rect">
+                      <a:avLst/>
+                    </a:prstGeom>
+                  </pic:spPr>
+                </pic:pic>
+              </a:graphicData>
+            </a:graphic>
+          </wp:inline>
+        </w:drawing>
+      </w:r>
+    </w:p>
+    <w:p>
+      <w:pPr>
+        <w:pStyle w:val="Caption"/>
+      </w:pPr>
+      <w:r>
+        <w:t xml:space="preserve">Figure </w:t>
+      </w:r>
+      <w:fldSimple w:instr=" SEQ Figure \* ARABIC ">
+        <w:r>
+          <w:rPr>
+            <w:noProof/>
+          </w:rPr>
+          <w:t>4</w:t>
+        </w:r>
+      </w:fldSimple>
+      <w:r>
+        <w:t xml:space="preserve"> : Footer</w:t>
       </w:r>
     </w:p>
     <w:p/>
@@ -3398,10 +3349,175 @@
       </w:pPr>
       <w:bookmarkStart w:id="10" w:name="_Toc69724171"/>
       <w:r>
+        <w:t>Liste des articles</w:t>
+      </w:r>
+      <w:bookmarkEnd w:id="10"/>
+      <w:r>
+        <w:t xml:space="preserve"> </w:t>
+      </w:r>
+    </w:p>
+    <w:p/>
+    <w:p>
+      <w:r>
+        <w:t>Les articles sont listés dans la page d’accueil du site, selon leur état de visibilité. S’ils sont visibles alors ils sont affichés sinon ils ne seront même pas générés dans la page.</w:t>
+      </w:r>
+      <w:r>
+        <w:t xml:space="preserve"> </w:t>
+      </w:r>
+    </w:p>
+    <w:p>
+      <w:pPr>
+        <w:keepNext/>
+      </w:pPr>
+      <w:r>
+        <w:drawing>
+          <wp:inline distT="0" distB="0" distL="0" distR="0" wp14:anchorId="0EC5ABB5" wp14:editId="1D84EB25">
+            <wp:extent cx="6188710" cy="2565400"/>
+            <wp:effectExtent l="0" t="0" r="2540" b="6350"/>
+            <wp:docPr id="11" name="Picture 11"/>
+            <wp:cNvGraphicFramePr>
+              <a:graphicFrameLocks xmlns:a="http://schemas.openxmlformats.org/drawingml/2006/main" noChangeAspect="1"/>
+            </wp:cNvGraphicFramePr>
+            <a:graphic xmlns:a="http://schemas.openxmlformats.org/drawingml/2006/main">
+              <a:graphicData uri="http://schemas.openxmlformats.org/drawingml/2006/picture">
+                <pic:pic xmlns:pic="http://schemas.openxmlformats.org/drawingml/2006/picture">
+                  <pic:nvPicPr>
+                    <pic:cNvPr id="1" name=""/>
+                    <pic:cNvPicPr/>
+                  </pic:nvPicPr>
+                  <pic:blipFill>
+                    <a:blip r:embed="rId18"/>
+                    <a:stretch>
+                      <a:fillRect/>
+                    </a:stretch>
+                  </pic:blipFill>
+                  <pic:spPr>
+                    <a:xfrm>
+                      <a:off x="0" y="0"/>
+                      <a:ext cx="6188710" cy="2565400"/>
+                    </a:xfrm>
+                    <a:prstGeom prst="rect">
+                      <a:avLst/>
+                    </a:prstGeom>
+                  </pic:spPr>
+                </pic:pic>
+              </a:graphicData>
+            </a:graphic>
+          </wp:inline>
+        </w:drawing>
+      </w:r>
+    </w:p>
+    <w:p>
+      <w:pPr>
+        <w:pStyle w:val="Caption"/>
+      </w:pPr>
+      <w:r>
+        <w:t xml:space="preserve">Figure </w:t>
+      </w:r>
+      <w:fldSimple w:instr=" SEQ Figure \* ARABIC ">
+        <w:r>
+          <w:rPr>
+            <w:noProof/>
+          </w:rPr>
+          <w:t>5</w:t>
+        </w:r>
+      </w:fldSimple>
+      <w:r>
+        <w:t xml:space="preserve"> : Liste des articles</w:t>
+      </w:r>
+    </w:p>
+    <w:p/>
+    <w:p>
+      <w:pPr>
+        <w:pStyle w:val="Heading2"/>
+      </w:pPr>
+      <w:bookmarkStart w:id="11" w:name="_Toc69724172"/>
+      <w:r>
         <w:lastRenderedPageBreak/>
-        <w:t>Liste des articles</w:t>
-      </w:r>
-      <w:bookmarkEnd w:id="10"/>
+        <w:t>Détail d’article</w:t>
+      </w:r>
+      <w:bookmarkEnd w:id="11"/>
+    </w:p>
+    <w:p/>
+    <w:p>
+      <w:r>
+        <w:t>Les articles ont chacun un lien vers une page de détail qui leur est dédiée. La route se basant sur leur id respectif, il n’y a normalement aucun problème de mélange d’article.</w:t>
+      </w:r>
+    </w:p>
+    <w:p>
+      <w:pPr>
+        <w:keepNext/>
+      </w:pPr>
+      <w:r>
+        <w:rPr>
+          <w:noProof/>
+        </w:rPr>
+        <w:drawing>
+          <wp:inline distT="0" distB="0" distL="0" distR="0" wp14:anchorId="4BD38606" wp14:editId="382CB588">
+            <wp:extent cx="6188710" cy="2750185"/>
+            <wp:effectExtent l="0" t="0" r="2540" b="0"/>
+            <wp:docPr id="12" name="Picture 12"/>
+            <wp:cNvGraphicFramePr>
+              <a:graphicFrameLocks xmlns:a="http://schemas.openxmlformats.org/drawingml/2006/main" noChangeAspect="1"/>
+            </wp:cNvGraphicFramePr>
+            <a:graphic xmlns:a="http://schemas.openxmlformats.org/drawingml/2006/main">
+              <a:graphicData uri="http://schemas.openxmlformats.org/drawingml/2006/picture">
+                <pic:pic xmlns:pic="http://schemas.openxmlformats.org/drawingml/2006/picture">
+                  <pic:nvPicPr>
+                    <pic:cNvPr id="1" name=""/>
+                    <pic:cNvPicPr/>
+                  </pic:nvPicPr>
+                  <pic:blipFill>
+                    <a:blip r:embed="rId19"/>
+                    <a:stretch>
+                      <a:fillRect/>
+                    </a:stretch>
+                  </pic:blipFill>
+                  <pic:spPr>
+                    <a:xfrm>
+                      <a:off x="0" y="0"/>
+                      <a:ext cx="6188710" cy="2750185"/>
+                    </a:xfrm>
+                    <a:prstGeom prst="rect">
+                      <a:avLst/>
+                    </a:prstGeom>
+                  </pic:spPr>
+                </pic:pic>
+              </a:graphicData>
+            </a:graphic>
+          </wp:inline>
+        </w:drawing>
+      </w:r>
+    </w:p>
+    <w:p>
+      <w:pPr>
+        <w:pStyle w:val="Caption"/>
+      </w:pPr>
+      <w:r>
+        <w:t xml:space="preserve">Figure </w:t>
+      </w:r>
+      <w:fldSimple w:instr=" SEQ Figure \* ARABIC ">
+        <w:r>
+          <w:rPr>
+            <w:noProof/>
+          </w:rPr>
+          <w:t>6</w:t>
+        </w:r>
+      </w:fldSimple>
+      <w:r>
+        <w:t xml:space="preserve"> : Détails d'un article</w:t>
+      </w:r>
+    </w:p>
+    <w:p/>
+    <w:p>
+      <w:pPr>
+        <w:pStyle w:val="Heading2"/>
+      </w:pPr>
+      <w:bookmarkStart w:id="12" w:name="_Toc69724173"/>
+      <w:r>
+        <w:t>Backoffice</w:t>
+      </w:r>
+      <w:bookmarkEnd w:id="12"/>
       <w:r>
         <w:t xml:space="preserve"> </w:t>
       </w:r>
@@ -3409,47 +3525,6 @@
     <w:p/>
     <w:p>
       <w:r>
-        <w:t>Les articles sont listés dans la page d’accueil du site, selon leur état de visibilité. S’ils sont visibles alors ils sont affichés sinon ils ne seront même pas générés dans la page.</w:t>
-      </w:r>
-      <w:r>
-        <w:t xml:space="preserve"> </w:t>
-      </w:r>
-    </w:p>
-    <w:p/>
-    <w:p>
-      <w:pPr>
-        <w:pStyle w:val="Heading2"/>
-      </w:pPr>
-      <w:bookmarkStart w:id="11" w:name="_Toc69724172"/>
-      <w:r>
-        <w:t>Détail d’article</w:t>
-      </w:r>
-      <w:bookmarkEnd w:id="11"/>
-    </w:p>
-    <w:p/>
-    <w:p>
-      <w:r>
-        <w:t>Les articles ont chacun un lien vers une page de détail qui leur est dédiée. La route se basant sur leur id respectif, il n’y a normalement aucun problème de mélange d’article.</w:t>
-      </w:r>
-    </w:p>
-    <w:p/>
-    <w:p/>
-    <w:p>
-      <w:pPr>
-        <w:pStyle w:val="Heading2"/>
-      </w:pPr>
-      <w:bookmarkStart w:id="12" w:name="_Toc69724173"/>
-      <w:r>
-        <w:t>Backoffice</w:t>
-      </w:r>
-      <w:bookmarkEnd w:id="12"/>
-      <w:r>
-        <w:t xml:space="preserve"> </w:t>
-      </w:r>
-    </w:p>
-    <w:p/>
-    <w:p>
-      <w:r>
         <w:t>Le backoffice est accessible que si l’utilisateur connecté possède le rôle « Admin » car tous les utilisateurs n’ont pas accès aux backoffice où les utilisateurs, les articles</w:t>
       </w:r>
       <w:r>
@@ -3464,7 +3539,68 @@
         <w:t>Nous avons donc un espace pour créer les utilisateurs, les modifier et les supprimer. Cela sera pareil pour les autres espaces d’administration concernant les articles, les catégories et les commentaires.</w:t>
       </w:r>
     </w:p>
-    <w:p/>
+    <w:p>
+      <w:pPr>
+        <w:keepNext/>
+      </w:pPr>
+      <w:r>
+        <w:lastRenderedPageBreak/>
+        <w:drawing>
+          <wp:inline distT="0" distB="0" distL="0" distR="0" wp14:anchorId="5A099C0B" wp14:editId="29ACA18C">
+            <wp:extent cx="6188710" cy="2689225"/>
+            <wp:effectExtent l="0" t="0" r="2540" b="0"/>
+            <wp:docPr id="14" name="Picture 14"/>
+            <wp:cNvGraphicFramePr>
+              <a:graphicFrameLocks xmlns:a="http://schemas.openxmlformats.org/drawingml/2006/main" noChangeAspect="1"/>
+            </wp:cNvGraphicFramePr>
+            <a:graphic xmlns:a="http://schemas.openxmlformats.org/drawingml/2006/main">
+              <a:graphicData uri="http://schemas.openxmlformats.org/drawingml/2006/picture">
+                <pic:pic xmlns:pic="http://schemas.openxmlformats.org/drawingml/2006/picture">
+                  <pic:nvPicPr>
+                    <pic:cNvPr id="1" name=""/>
+                    <pic:cNvPicPr/>
+                  </pic:nvPicPr>
+                  <pic:blipFill>
+                    <a:blip r:embed="rId20"/>
+                    <a:stretch>
+                      <a:fillRect/>
+                    </a:stretch>
+                  </pic:blipFill>
+                  <pic:spPr>
+                    <a:xfrm>
+                      <a:off x="0" y="0"/>
+                      <a:ext cx="6188710" cy="2689225"/>
+                    </a:xfrm>
+                    <a:prstGeom prst="rect">
+                      <a:avLst/>
+                    </a:prstGeom>
+                  </pic:spPr>
+                </pic:pic>
+              </a:graphicData>
+            </a:graphic>
+          </wp:inline>
+        </w:drawing>
+      </w:r>
+    </w:p>
+    <w:p>
+      <w:pPr>
+        <w:pStyle w:val="Caption"/>
+      </w:pPr>
+      <w:r>
+        <w:t xml:space="preserve">Figure </w:t>
+      </w:r>
+      <w:fldSimple w:instr=" SEQ Figure \* ARABIC ">
+        <w:r>
+          <w:rPr>
+            <w:noProof/>
+          </w:rPr>
+          <w:t>7</w:t>
+        </w:r>
+      </w:fldSimple>
+      <w:r>
+        <w:t xml:space="preserve"> : Backoffice avec le nom de l’utilisateur actuel en haut à droite</w:t>
+      </w:r>
+    </w:p>
     <w:p/>
     <w:p>
       <w:r>
@@ -3509,67 +3645,19 @@
       <w:bookmarkStart w:id="15" w:name="_Toc69724175"/>
       <w:bookmarkEnd w:id="14"/>
       <w:r>
-        <w:t>Fichier .</w:t>
-      </w:r>
-      <w:proofErr w:type="spellStart"/>
-      <w:r>
-        <w:t>gitignore</w:t>
-      </w:r>
-      <w:proofErr w:type="spellEnd"/>
-      <w:r>
-        <w:t xml:space="preserve"> ne fonctionnant pas</w:t>
+        <w:t>Fichier .gitignore ne fonctionnant pas</w:t>
       </w:r>
       <w:bookmarkEnd w:id="15"/>
     </w:p>
     <w:p/>
     <w:p>
       <w:r>
-        <w:t>Comme pour tout projet utilisant Git, nous avons la possibilité de renseigner dans un fichier les éléments que nous ne voulons pas pousser sur le repository Git. C’est le fichier : .</w:t>
-      </w:r>
-      <w:proofErr w:type="spellStart"/>
-      <w:r>
-        <w:t>gitignore</w:t>
-      </w:r>
-      <w:proofErr w:type="spellEnd"/>
-      <w:r>
-        <w:t>.</w:t>
-      </w:r>
-    </w:p>
-    <w:p>
-      <w:r>
-        <w:t xml:space="preserve">J’avais donc utilisé ce fichier pour ne pas diffuser les dossiers de </w:t>
-      </w:r>
-      <w:proofErr w:type="spellStart"/>
-      <w:r>
-        <w:t>React</w:t>
-      </w:r>
-      <w:proofErr w:type="spellEnd"/>
-      <w:r>
-        <w:t xml:space="preserve"> et de </w:t>
-      </w:r>
-      <w:proofErr w:type="spellStart"/>
-      <w:r>
-        <w:t>Vscode</w:t>
-      </w:r>
-      <w:proofErr w:type="spellEnd"/>
-      <w:r>
-        <w:t xml:space="preserve"> (respectivement, </w:t>
-      </w:r>
-      <w:proofErr w:type="spellStart"/>
-      <w:r>
-        <w:t>node_modules</w:t>
-      </w:r>
-      <w:proofErr w:type="spellEnd"/>
-      <w:r>
-        <w:t xml:space="preserve"> et .</w:t>
-      </w:r>
-      <w:proofErr w:type="spellStart"/>
-      <w:r>
-        <w:t>vscode</w:t>
-      </w:r>
-      <w:proofErr w:type="spellEnd"/>
-      <w:r>
-        <w:t>) cependant le repository Git les avait quand même</w:t>
+        <w:t>Comme pour tout projet utilisant Git, nous avons la possibilité de renseigner dans un fichier les éléments que nous ne voulons pas pousser sur le repository Git. C’est le fichier : .gitignore.</w:t>
+      </w:r>
+    </w:p>
+    <w:p>
+      <w:r>
+        <w:t>J’avais donc utilisé ce fichier pour ne pas diffuser les dossiers de React et de Vscode (respectivement, node_modules et .vscode) cependant le repository Git les avait quand même</w:t>
       </w:r>
       <w:r>
         <w:t xml:space="preserve"> archivés</w:t>
@@ -3600,28 +3688,12 @@
         <w:t>pallier</w:t>
       </w:r>
       <w:r>
-        <w:t xml:space="preserve"> ce problème, j’ai donc recréé un dossier en local où j’ai déplacé le code existant puis j’ai créé une nouvelle branche, nommé « Master », qui me sert maintenant comme branche principale. Par la suite, pour ne pas me mélanger, j’ai renommé la branche main en « </w:t>
-      </w:r>
-      <w:proofErr w:type="spellStart"/>
-      <w:r>
-        <w:t>Main_error</w:t>
-      </w:r>
-      <w:proofErr w:type="spellEnd"/>
-      <w:r>
-        <w:t xml:space="preserve"> ». </w:t>
-      </w:r>
-    </w:p>
-    <w:p>
-      <w:r>
-        <w:t>J’ai remarqué que sur cette nouvelle branche, le fichier .</w:t>
-      </w:r>
-      <w:proofErr w:type="spellStart"/>
-      <w:r>
-        <w:t>gitignore</w:t>
-      </w:r>
-      <w:proofErr w:type="spellEnd"/>
-      <w:r>
-        <w:t xml:space="preserve"> fonctionne très bien, je n’ai donc pas très bien compris mais ça m’a permis de pouvoir utiliser ce fichier. </w:t>
+        <w:t xml:space="preserve"> ce problème, j’ai donc recréé un dossier en local où j’ai déplacé le code existant puis j’ai créé une nouvelle branche, nommé « Master », qui me sert maintenant comme branche principale. Par la suite, pour ne pas me mélanger, j’ai renommé la branche main en « Main_error ». </w:t>
+      </w:r>
+    </w:p>
+    <w:p>
+      <w:r>
+        <w:t xml:space="preserve">J’ai remarqué que sur cette nouvelle branche, le fichier .gitignore fonctionne très bien, je n’ai donc pas très bien compris mais ça m’a permis de pouvoir utiliser ce fichier. </w:t>
       </w:r>
     </w:p>
     <w:p/>
@@ -3678,15 +3750,7 @@
         <w:t xml:space="preserve"> .</w:t>
       </w:r>
       <w:r>
-        <w:t xml:space="preserve"> J’ai renseigné mes attributs comme je l’avais fait pour User, Article et </w:t>
-      </w:r>
-      <w:proofErr w:type="spellStart"/>
-      <w:r>
-        <w:t>Category</w:t>
-      </w:r>
-      <w:proofErr w:type="spellEnd"/>
-      <w:r>
-        <w:t>, aucune erreur n’était apparue</w:t>
+        <w:t xml:space="preserve"> J’ai renseigné mes attributs comme je l’avais fait pour User, Article et Category, aucune erreur n’était apparue</w:t>
       </w:r>
       <w:r>
         <w:t xml:space="preserve"> pour ces derniers</w:t>
@@ -3712,28 +3776,7 @@
         <w:rPr>
           <w:rStyle w:val="IntenseEmphasis"/>
         </w:rPr>
-        <w:t xml:space="preserve">console </w:t>
-      </w:r>
-      <w:proofErr w:type="spellStart"/>
-      <w:r>
-        <w:rPr>
-          <w:rStyle w:val="IntenseEmphasis"/>
-        </w:rPr>
-        <w:t>make</w:t>
-      </w:r>
-      <w:proofErr w:type="spellEnd"/>
-      <w:r>
-        <w:rPr>
-          <w:rStyle w:val="IntenseEmphasis"/>
-        </w:rPr>
-        <w:t> :</w:t>
-      </w:r>
-      <w:proofErr w:type="spellStart"/>
-      <w:r>
-        <w:rPr>
-          <w:rStyle w:val="IntenseEmphasis"/>
-        </w:rPr>
-        <w:t>migrat</w:t>
+        <w:t>console make :migrat</w:t>
       </w:r>
       <w:r>
         <w:rPr>
@@ -3741,7 +3784,6 @@
         </w:rPr>
         <w:t>e</w:t>
       </w:r>
-      <w:proofErr w:type="spellEnd"/>
       <w:r>
         <w:t xml:space="preserve"> , qui m’a servi à réaliser le fichier de migration. Et quand j’ai </w:t>
       </w:r>
@@ -3757,7 +3799,6 @@
         </w:rPr>
         <w:t xml:space="preserve">php bin/console </w:t>
       </w:r>
-      <w:proofErr w:type="spellStart"/>
       <w:r>
         <w:rPr>
           <w:rStyle w:val="IntenseEmphasis"/>
@@ -3765,7 +3806,6 @@
         <w:lastRenderedPageBreak/>
         <w:t>doctrine:migrations:migrate</w:t>
       </w:r>
-      <w:proofErr w:type="spellEnd"/>
       <w:r>
         <w:t xml:space="preserve"> , c’est là que cela m’a mis une erreur. Voici ci-après le screen du résultat obtenu</w:t>
       </w:r>
@@ -3801,7 +3841,7 @@
                     <pic:cNvPicPr/>
                   </pic:nvPicPr>
                   <pic:blipFill>
-                    <a:blip r:embed="rId15"/>
+                    <a:blip r:embed="rId21"/>
                     <a:stretch>
                       <a:fillRect/>
                     </a:stretch>
@@ -3834,7 +3874,7 @@
           <w:rPr>
             <w:noProof/>
           </w:rPr>
-          <w:t>2</w:t>
+          <w:t>8</w:t>
         </w:r>
       </w:fldSimple>
       <w:r>
@@ -3855,31 +3895,7 @@
     </w:p>
     <w:p>
       <w:r>
-        <w:t xml:space="preserve">Après avoir regardé si les moteurs des tables de la </w:t>
-      </w:r>
-      <w:proofErr w:type="spellStart"/>
-      <w:r>
-        <w:t>bdd</w:t>
-      </w:r>
-      <w:proofErr w:type="spellEnd"/>
-      <w:r>
-        <w:t xml:space="preserve"> étaient bien en « </w:t>
-      </w:r>
-      <w:proofErr w:type="spellStart"/>
-      <w:r>
-        <w:t>innoDB</w:t>
-      </w:r>
-      <w:proofErr w:type="spellEnd"/>
-      <w:r>
-        <w:t> » et non pas en « </w:t>
-      </w:r>
-      <w:proofErr w:type="spellStart"/>
-      <w:r>
-        <w:t>mylsam</w:t>
-      </w:r>
-      <w:proofErr w:type="spellEnd"/>
-      <w:r>
-        <w:t xml:space="preserve"> », </w:t>
+        <w:t xml:space="preserve">Après avoir regardé si les moteurs des tables de la bdd étaient bien en « innoDB » et non pas en « mylsam », </w:t>
       </w:r>
       <w:r>
         <w:t>ce qui était juste</w:t>
@@ -3933,16 +3949,8 @@
         <w:rPr>
           <w:rStyle w:val="IntenseEmphasis"/>
         </w:rPr>
-        <w:t>omposer dump-</w:t>
-      </w:r>
-      <w:proofErr w:type="spellStart"/>
-      <w:r>
-        <w:rPr>
-          <w:rStyle w:val="IntenseEmphasis"/>
-        </w:rPr>
-        <w:t>autoload</w:t>
-      </w:r>
-      <w:proofErr w:type="spellEnd"/>
+        <w:t>omposer dump-autoload</w:t>
+      </w:r>
     </w:p>
     <w:p/>
     <w:p>
@@ -4011,28 +4019,12 @@
     </w:p>
     <w:p>
       <w:r>
-        <w:t xml:space="preserve">En conclusion, ce projet de blog utilise des technologies intéressantes et facilement compréhensible malgré des messages de log un peu difficile à comprendre. Le blog dispose et montre des technologies très utiles, notamment le backoffice avec </w:t>
-      </w:r>
-      <w:proofErr w:type="spellStart"/>
-      <w:r>
-        <w:t>EasyAdmin</w:t>
-      </w:r>
-      <w:proofErr w:type="spellEnd"/>
-      <w:r>
-        <w:t xml:space="preserve">, qui permet de réaliser un backoffice très simplement et rapidement. </w:t>
-      </w:r>
-    </w:p>
-    <w:p>
-      <w:r>
-        <w:t xml:space="preserve">Mon retour d’expérience sur ce projet est très positif, je n’ai pas eu trop de mal à comprendre comment réaliser certaines parties du blog, un peu de difficulté au niveau de la compréhension des </w:t>
-      </w:r>
-      <w:proofErr w:type="spellStart"/>
-      <w:r>
-        <w:t>controllers</w:t>
-      </w:r>
-      <w:proofErr w:type="spellEnd"/>
-      <w:r>
-        <w:t xml:space="preserve"> et avec Symfony Encore (que je n’ai au final pas utilisé).</w:t>
+        <w:t xml:space="preserve">En conclusion, ce projet de blog utilise des technologies intéressantes et facilement compréhensible malgré des messages de log un peu difficile à comprendre. Le blog dispose et montre des technologies très utiles, notamment le backoffice avec EasyAdmin, qui permet de réaliser un backoffice très simplement et rapidement. </w:t>
+      </w:r>
+    </w:p>
+    <w:p>
+      <w:r>
+        <w:t>Mon retour d’expérience sur ce projet est très positif, je n’ai pas eu trop de mal à comprendre comment réaliser certaines parties du blog, un peu de difficulté au niveau de la compréhension des controllers et avec Symfony Encore (que je n’ai au final pas utilisé).</w:t>
       </w:r>
     </w:p>
     <w:p>
@@ -4128,7 +4120,7 @@
       </w:r>
     </w:p>
     <w:p>
-      <w:hyperlink r:id="rId16" w:history="1">
+      <w:hyperlink r:id="rId22" w:history="1">
         <w:r>
           <w:rPr>
             <w:rStyle w:val="Hyperlink"/>
@@ -4151,7 +4143,7 @@
           <w:lang w:bidi="hi-IN"/>
         </w:rPr>
       </w:pPr>
-      <w:hyperlink r:id="rId17" w:history="1">
+      <w:hyperlink r:id="rId23" w:history="1">
         <w:r>
           <w:rPr>
             <w:rStyle w:val="Hyperlink"/>
@@ -4173,7 +4165,7 @@
       <w:r>
         <w:t xml:space="preserve"> </w:t>
       </w:r>
-      <w:hyperlink r:id="rId18" w:history="1">
+      <w:hyperlink r:id="rId24" w:history="1">
         <w:r>
           <w:rPr>
             <w:rStyle w:val="Hyperlink"/>
@@ -4190,21 +4182,8 @@
         <w:pStyle w:val="IntenseQuote"/>
       </w:pPr>
       <w:r>
-        <w:t xml:space="preserve">Réaliser la </w:t>
-      </w:r>
-      <w:proofErr w:type="spellStart"/>
-      <w:r>
-        <w:t>navbar</w:t>
-      </w:r>
-      <w:proofErr w:type="spellEnd"/>
-      <w:r>
-        <w:t xml:space="preserve"> et le </w:t>
-      </w:r>
-      <w:proofErr w:type="spellStart"/>
-      <w:r>
-        <w:t>footer</w:t>
-      </w:r>
-      <w:proofErr w:type="spellEnd"/>
+        <w:t>Réaliser la navbar et le footer</w:t>
+      </w:r>
     </w:p>
     <w:p>
       <w:pPr>
@@ -4212,7 +4191,7 @@
           <w:lang w:bidi="hi-IN"/>
         </w:rPr>
       </w:pPr>
-      <w:hyperlink r:id="rId19" w:history="1">
+      <w:hyperlink r:id="rId25" w:history="1">
         <w:r>
           <w:rPr>
             <w:rStyle w:val="Hyperlink"/>
@@ -4227,13 +4206,8 @@
         <w:pStyle w:val="IntenseQuote"/>
       </w:pPr>
       <w:r>
-        <w:t xml:space="preserve">Pour comprendre </w:t>
-      </w:r>
-      <w:proofErr w:type="spellStart"/>
-      <w:r>
-        <w:t>EasyAdmin</w:t>
-      </w:r>
-      <w:proofErr w:type="spellEnd"/>
+        <w:t>Pour comprendre EasyAdmin</w:t>
+      </w:r>
     </w:p>
     <w:p>
       <w:pPr>
@@ -4241,7 +4215,7 @@
           <w:lang w:bidi="hi-IN"/>
         </w:rPr>
       </w:pPr>
-      <w:hyperlink r:id="rId20" w:history="1">
+      <w:hyperlink r:id="rId26" w:history="1">
         <w:r>
           <w:rPr>
             <w:rStyle w:val="Hyperlink"/>
@@ -4253,17 +4227,44 @@
     </w:p>
     <w:p>
       <w:pPr>
+        <w:pStyle w:val="IntenseQuote"/>
+      </w:pPr>
+      <w:r>
+        <w:t>Les font awesome</w:t>
+      </w:r>
+      <w:r>
+        <w:t xml:space="preserve"> </w:t>
+      </w:r>
+    </w:p>
+    <w:p>
+      <w:pPr>
         <w:rPr>
           <w:lang w:bidi="hi-IN"/>
         </w:rPr>
       </w:pPr>
+      <w:hyperlink r:id="rId27" w:history="1">
+        <w:r>
+          <w:rPr>
+            <w:rStyle w:val="Hyperlink"/>
+            <w:lang w:bidi="hi-IN"/>
+          </w:rPr>
+          <w:t>https://fontawesome.com/icons?d=gallery&amp;p=2&amp;m=free</w:t>
+        </w:r>
+      </w:hyperlink>
+    </w:p>
+    <w:p>
+      <w:pPr>
+        <w:rPr>
+          <w:lang w:bidi="hi-IN"/>
+        </w:rPr>
+      </w:pPr>
     </w:p>
     <w:sectPr>
-      <w:headerReference w:type="default" r:id="rId21"/>
-      <w:footerReference w:type="even" r:id="rId22"/>
-      <w:footerReference w:type="default" r:id="rId23"/>
-      <w:headerReference w:type="first" r:id="rId24"/>
-      <w:footerReference w:type="first" r:id="rId25"/>
+      <w:headerReference w:type="default" r:id="rId28"/>
+      <w:footerReference w:type="even" r:id="rId29"/>
+      <w:footerReference w:type="default" r:id="rId30"/>
+      <w:headerReference w:type="first" r:id="rId31"/>
+      <w:footerReference w:type="first" r:id="rId32"/>
       <w:pgSz w:w="11906" w:h="16838" w:code="9"/>
       <w:pgMar w:top="1440" w:right="1080" w:bottom="1440" w:left="1080" w:header="576" w:footer="432" w:gutter="0"/>
       <w:pgNumType w:start="0"/>
@@ -8266,9 +8267,9 @@
   </w:compat>
   <w:rsids>
     <w:rsidRoot w:val="00885B73"/>
+    <w:rsid w:val="001005BC"/>
     <w:rsid w:val="00361949"/>
     <w:rsid w:val="005940E4"/>
-    <w:rsid w:val="0066751E"/>
     <w:rsid w:val="0082060D"/>
     <w:rsid w:val="008346FD"/>
     <w:rsid w:val="00885B73"/>

</xml_diff>

<commit_message>
Redirection après la connection
Redirection après s'être connecté vers la homepage ajoutée
</commit_message>
<xml_diff>
--- a/Presentation_Blog_LIEUTAUD_CELINE.docx
+++ b/Presentation_Blog_LIEUTAUD_CELINE.docx
@@ -723,7 +723,7 @@
           <w:r>
             <w:fldChar w:fldCharType="separate"/>
           </w:r>
-          <w:hyperlink w:anchor="_Toc69724162" w:history="1">
+          <w:hyperlink w:anchor="_Toc69734694" w:history="1">
             <w:r>
               <w:rPr>
                 <w:rStyle w:val="Hyperlink"/>
@@ -750,7 +750,7 @@
                 <w:noProof/>
                 <w:webHidden/>
               </w:rPr>
-              <w:instrText xml:space="preserve"> PAGEREF _Toc69724162 \h </w:instrText>
+              <w:instrText xml:space="preserve"> PAGEREF _Toc69734694 \h </w:instrText>
             </w:r>
             <w:r>
               <w:rPr>
@@ -793,7 +793,7 @@
               <w:lang w:eastAsia="fr-FR"/>
             </w:rPr>
           </w:pPr>
-          <w:hyperlink w:anchor="_Toc69724163" w:history="1">
+          <w:hyperlink w:anchor="_Toc69734695" w:history="1">
             <w:r>
               <w:rPr>
                 <w:rStyle w:val="Hyperlink"/>
@@ -820,7 +820,7 @@
                 <w:noProof/>
                 <w:webHidden/>
               </w:rPr>
-              <w:instrText xml:space="preserve"> PAGEREF _Toc69724163 \h </w:instrText>
+              <w:instrText xml:space="preserve"> PAGEREF _Toc69734695 \h </w:instrText>
             </w:r>
             <w:r>
               <w:rPr>
@@ -864,7 +864,7 @@
               <w:lang w:eastAsia="fr-FR"/>
             </w:rPr>
           </w:pPr>
-          <w:hyperlink w:anchor="_Toc69724164" w:history="1">
+          <w:hyperlink w:anchor="_Toc69734696" w:history="1">
             <w:r>
               <w:rPr>
                 <w:rStyle w:val="Hyperlink"/>
@@ -906,7 +906,7 @@
                 <w:noProof/>
                 <w:webHidden/>
               </w:rPr>
-              <w:instrText xml:space="preserve"> PAGEREF _Toc69724164 \h </w:instrText>
+              <w:instrText xml:space="preserve"> PAGEREF _Toc69734696 \h </w:instrText>
             </w:r>
             <w:r>
               <w:rPr>
@@ -950,7 +950,7 @@
               <w:lang w:eastAsia="fr-FR"/>
             </w:rPr>
           </w:pPr>
-          <w:hyperlink w:anchor="_Toc69724165" w:history="1">
+          <w:hyperlink w:anchor="_Toc69734697" w:history="1">
             <w:r>
               <w:rPr>
                 <w:rStyle w:val="Hyperlink"/>
@@ -992,7 +992,7 @@
                 <w:noProof/>
                 <w:webHidden/>
               </w:rPr>
-              <w:instrText xml:space="preserve"> PAGEREF _Toc69724165 \h </w:instrText>
+              <w:instrText xml:space="preserve"> PAGEREF _Toc69734697 \h </w:instrText>
             </w:r>
             <w:r>
               <w:rPr>
@@ -1036,7 +1036,7 @@
               <w:lang w:eastAsia="fr-FR"/>
             </w:rPr>
           </w:pPr>
-          <w:hyperlink w:anchor="_Toc69724166" w:history="1">
+          <w:hyperlink w:anchor="_Toc69734698" w:history="1">
             <w:r>
               <w:rPr>
                 <w:rStyle w:val="Hyperlink"/>
@@ -1078,7 +1078,7 @@
                 <w:noProof/>
                 <w:webHidden/>
               </w:rPr>
-              <w:instrText xml:space="preserve"> PAGEREF _Toc69724166 \h </w:instrText>
+              <w:instrText xml:space="preserve"> PAGEREF _Toc69734698 \h </w:instrText>
             </w:r>
             <w:r>
               <w:rPr>
@@ -1122,7 +1122,7 @@
               <w:lang w:eastAsia="fr-FR"/>
             </w:rPr>
           </w:pPr>
-          <w:hyperlink w:anchor="_Toc69724167" w:history="1">
+          <w:hyperlink w:anchor="_Toc69734699" w:history="1">
             <w:r>
               <w:rPr>
                 <w:rStyle w:val="Hyperlink"/>
@@ -1164,7 +1164,7 @@
                 <w:noProof/>
                 <w:webHidden/>
               </w:rPr>
-              <w:instrText xml:space="preserve"> PAGEREF _Toc69724167 \h </w:instrText>
+              <w:instrText xml:space="preserve"> PAGEREF _Toc69734699 \h </w:instrText>
             </w:r>
             <w:r>
               <w:rPr>
@@ -1207,7 +1207,7 @@
               <w:lang w:eastAsia="fr-FR"/>
             </w:rPr>
           </w:pPr>
-          <w:hyperlink w:anchor="_Toc69724168" w:history="1">
+          <w:hyperlink w:anchor="_Toc69734700" w:history="1">
             <w:r>
               <w:rPr>
                 <w:rStyle w:val="Hyperlink"/>
@@ -1234,7 +1234,7 @@
                 <w:noProof/>
                 <w:webHidden/>
               </w:rPr>
-              <w:instrText xml:space="preserve"> PAGEREF _Toc69724168 \h </w:instrText>
+              <w:instrText xml:space="preserve"> PAGEREF _Toc69734700 \h </w:instrText>
             </w:r>
             <w:r>
               <w:rPr>
@@ -1278,7 +1278,7 @@
               <w:lang w:eastAsia="fr-FR"/>
             </w:rPr>
           </w:pPr>
-          <w:hyperlink w:anchor="_Toc69724169" w:history="1">
+          <w:hyperlink w:anchor="_Toc69734701" w:history="1">
             <w:r>
               <w:rPr>
                 <w:rStyle w:val="Hyperlink"/>
@@ -1320,7 +1320,7 @@
                 <w:noProof/>
                 <w:webHidden/>
               </w:rPr>
-              <w:instrText xml:space="preserve"> PAGEREF _Toc69724169 \h </w:instrText>
+              <w:instrText xml:space="preserve"> PAGEREF _Toc69734701 \h </w:instrText>
             </w:r>
             <w:r>
               <w:rPr>
@@ -1364,7 +1364,7 @@
               <w:lang w:eastAsia="fr-FR"/>
             </w:rPr>
           </w:pPr>
-          <w:hyperlink w:anchor="_Toc69724170" w:history="1">
+          <w:hyperlink w:anchor="_Toc69734702" w:history="1">
             <w:r>
               <w:rPr>
                 <w:rStyle w:val="Hyperlink"/>
@@ -1406,7 +1406,7 @@
                 <w:noProof/>
                 <w:webHidden/>
               </w:rPr>
-              <w:instrText xml:space="preserve"> PAGEREF _Toc69724170 \h </w:instrText>
+              <w:instrText xml:space="preserve"> PAGEREF _Toc69734702 \h </w:instrText>
             </w:r>
             <w:r>
               <w:rPr>
@@ -1426,7 +1426,7 @@
                 <w:noProof/>
                 <w:webHidden/>
               </w:rPr>
-              <w:t>5</w:t>
+              <w:t>6</w:t>
             </w:r>
             <w:r>
               <w:rPr>
@@ -1450,7 +1450,7 @@
               <w:lang w:eastAsia="fr-FR"/>
             </w:rPr>
           </w:pPr>
-          <w:hyperlink w:anchor="_Toc69724171" w:history="1">
+          <w:hyperlink w:anchor="_Toc69734703" w:history="1">
             <w:r>
               <w:rPr>
                 <w:rStyle w:val="Hyperlink"/>
@@ -1492,7 +1492,7 @@
                 <w:noProof/>
                 <w:webHidden/>
               </w:rPr>
-              <w:instrText xml:space="preserve"> PAGEREF _Toc69724171 \h </w:instrText>
+              <w:instrText xml:space="preserve"> PAGEREF _Toc69734703 \h </w:instrText>
             </w:r>
             <w:r>
               <w:rPr>
@@ -1536,7 +1536,7 @@
               <w:lang w:eastAsia="fr-FR"/>
             </w:rPr>
           </w:pPr>
-          <w:hyperlink w:anchor="_Toc69724172" w:history="1">
+          <w:hyperlink w:anchor="_Toc69734704" w:history="1">
             <w:r>
               <w:rPr>
                 <w:rStyle w:val="Hyperlink"/>
@@ -1578,7 +1578,7 @@
                 <w:noProof/>
                 <w:webHidden/>
               </w:rPr>
-              <w:instrText xml:space="preserve"> PAGEREF _Toc69724172 \h </w:instrText>
+              <w:instrText xml:space="preserve"> PAGEREF _Toc69734704 \h </w:instrText>
             </w:r>
             <w:r>
               <w:rPr>
@@ -1598,7 +1598,7 @@
                 <w:noProof/>
                 <w:webHidden/>
               </w:rPr>
-              <w:t>6</w:t>
+              <w:t>7</w:t>
             </w:r>
             <w:r>
               <w:rPr>
@@ -1622,7 +1622,7 @@
               <w:lang w:eastAsia="fr-FR"/>
             </w:rPr>
           </w:pPr>
-          <w:hyperlink w:anchor="_Toc69724173" w:history="1">
+          <w:hyperlink w:anchor="_Toc69734705" w:history="1">
             <w:r>
               <w:rPr>
                 <w:rStyle w:val="Hyperlink"/>
@@ -1664,7 +1664,7 @@
                 <w:noProof/>
                 <w:webHidden/>
               </w:rPr>
-              <w:instrText xml:space="preserve"> PAGEREF _Toc69724173 \h </w:instrText>
+              <w:instrText xml:space="preserve"> PAGEREF _Toc69734705 \h </w:instrText>
             </w:r>
             <w:r>
               <w:rPr>
@@ -1684,7 +1684,7 @@
                 <w:noProof/>
                 <w:webHidden/>
               </w:rPr>
-              <w:t>6</w:t>
+              <w:t>7</w:t>
             </w:r>
             <w:r>
               <w:rPr>
@@ -1707,7 +1707,7 @@
               <w:lang w:eastAsia="fr-FR"/>
             </w:rPr>
           </w:pPr>
-          <w:hyperlink w:anchor="_Toc69724174" w:history="1">
+          <w:hyperlink w:anchor="_Toc69734706" w:history="1">
             <w:r>
               <w:rPr>
                 <w:rStyle w:val="Hyperlink"/>
@@ -1734,7 +1734,7 @@
                 <w:noProof/>
                 <w:webHidden/>
               </w:rPr>
-              <w:instrText xml:space="preserve"> PAGEREF _Toc69724174 \h </w:instrText>
+              <w:instrText xml:space="preserve"> PAGEREF _Toc69734706 \h </w:instrText>
             </w:r>
             <w:r>
               <w:rPr>
@@ -1754,7 +1754,7 @@
                 <w:noProof/>
                 <w:webHidden/>
               </w:rPr>
-              <w:t>7</w:t>
+              <w:t>9</w:t>
             </w:r>
             <w:r>
               <w:rPr>
@@ -1778,7 +1778,7 @@
               <w:lang w:eastAsia="fr-FR"/>
             </w:rPr>
           </w:pPr>
-          <w:hyperlink w:anchor="_Toc69724175" w:history="1">
+          <w:hyperlink w:anchor="_Toc69734707" w:history="1">
             <w:r>
               <w:rPr>
                 <w:rStyle w:val="Hyperlink"/>
@@ -1820,7 +1820,7 @@
                 <w:noProof/>
                 <w:webHidden/>
               </w:rPr>
-              <w:instrText xml:space="preserve"> PAGEREF _Toc69724175 \h </w:instrText>
+              <w:instrText xml:space="preserve"> PAGEREF _Toc69734707 \h </w:instrText>
             </w:r>
             <w:r>
               <w:rPr>
@@ -1840,7 +1840,7 @@
                 <w:noProof/>
                 <w:webHidden/>
               </w:rPr>
-              <w:t>7</w:t>
+              <w:t>9</w:t>
             </w:r>
             <w:r>
               <w:rPr>
@@ -1864,7 +1864,7 @@
               <w:lang w:eastAsia="fr-FR"/>
             </w:rPr>
           </w:pPr>
-          <w:hyperlink w:anchor="_Toc69724176" w:history="1">
+          <w:hyperlink w:anchor="_Toc69734708" w:history="1">
             <w:r>
               <w:rPr>
                 <w:rStyle w:val="Hyperlink"/>
@@ -1906,7 +1906,7 @@
                 <w:noProof/>
                 <w:webHidden/>
               </w:rPr>
-              <w:instrText xml:space="preserve"> PAGEREF _Toc69724176 \h </w:instrText>
+              <w:instrText xml:space="preserve"> PAGEREF _Toc69734708 \h </w:instrText>
             </w:r>
             <w:r>
               <w:rPr>
@@ -1926,7 +1926,7 @@
                 <w:noProof/>
                 <w:webHidden/>
               </w:rPr>
-              <w:t>7</w:t>
+              <w:t>9</w:t>
             </w:r>
             <w:r>
               <w:rPr>
@@ -1949,7 +1949,7 @@
               <w:lang w:eastAsia="fr-FR"/>
             </w:rPr>
           </w:pPr>
-          <w:hyperlink w:anchor="_Toc69724177" w:history="1">
+          <w:hyperlink w:anchor="_Toc69734709" w:history="1">
             <w:r>
               <w:rPr>
                 <w:rStyle w:val="Hyperlink"/>
@@ -1976,7 +1976,7 @@
                 <w:noProof/>
                 <w:webHidden/>
               </w:rPr>
-              <w:instrText xml:space="preserve"> PAGEREF _Toc69724177 \h </w:instrText>
+              <w:instrText xml:space="preserve"> PAGEREF _Toc69734709 \h </w:instrText>
             </w:r>
             <w:r>
               <w:rPr>
@@ -1996,7 +1996,7 @@
                 <w:noProof/>
                 <w:webHidden/>
               </w:rPr>
-              <w:t>9</w:t>
+              <w:t>11</w:t>
             </w:r>
             <w:r>
               <w:rPr>
@@ -2019,7 +2019,7 @@
               <w:lang w:eastAsia="fr-FR"/>
             </w:rPr>
           </w:pPr>
-          <w:hyperlink w:anchor="_Toc69724178" w:history="1">
+          <w:hyperlink w:anchor="_Toc69734710" w:history="1">
             <w:r>
               <w:rPr>
                 <w:rStyle w:val="Hyperlink"/>
@@ -2046,7 +2046,7 @@
                 <w:noProof/>
                 <w:webHidden/>
               </w:rPr>
-              <w:instrText xml:space="preserve"> PAGEREF _Toc69724178 \h </w:instrText>
+              <w:instrText xml:space="preserve"> PAGEREF _Toc69734710 \h </w:instrText>
             </w:r>
             <w:r>
               <w:rPr>
@@ -2066,7 +2066,7 @@
                 <w:noProof/>
                 <w:webHidden/>
               </w:rPr>
-              <w:t>10</w:t>
+              <w:t>12</w:t>
             </w:r>
             <w:r>
               <w:rPr>
@@ -2090,10 +2090,613 @@
     </w:sdt>
     <w:p>
       <w:pPr>
+        <w:pStyle w:val="TableofFigures"/>
+        <w:tabs>
+          <w:tab w:val="right" w:leader="dot" w:pos="9736"/>
+        </w:tabs>
         <w:rPr>
           <w:sz w:val="24"/>
         </w:rPr>
       </w:pPr>
+    </w:p>
+    <w:p>
+      <w:pPr>
+        <w:pStyle w:val="TOCHeading"/>
+      </w:pPr>
+      <w:r>
+        <w:t>SOMMAIRE DES ILLUSTRATIONS</w:t>
+      </w:r>
+    </w:p>
+    <w:p>
+      <w:pPr>
+        <w:pStyle w:val="TableofFigures"/>
+        <w:tabs>
+          <w:tab w:val="right" w:leader="dot" w:pos="9736"/>
+        </w:tabs>
+        <w:rPr>
+          <w:noProof/>
+          <w:sz w:val="22"/>
+          <w:lang w:eastAsia="fr-FR"/>
+        </w:rPr>
+      </w:pPr>
+      <w:r>
+        <w:rPr>
+          <w:sz w:val="24"/>
+        </w:rPr>
+        <w:fldChar w:fldCharType="begin"/>
+      </w:r>
+      <w:r>
+        <w:rPr>
+          <w:sz w:val="24"/>
+        </w:rPr>
+        <w:instrText xml:space="preserve"> TOC \h \z \c "Figure" </w:instrText>
+      </w:r>
+      <w:r>
+        <w:rPr>
+          <w:sz w:val="24"/>
+        </w:rPr>
+        <w:fldChar w:fldCharType="separate"/>
+      </w:r>
+      <w:hyperlink w:anchor="_Toc69734711" w:history="1">
+        <w:r>
+          <w:rPr>
+            <w:rStyle w:val="Hyperlink"/>
+            <w:noProof/>
+          </w:rPr>
+          <w:t>Figure 1 : Modèle de données du blog</w:t>
+        </w:r>
+        <w:r>
+          <w:rPr>
+            <w:noProof/>
+            <w:webHidden/>
+          </w:rPr>
+          <w:tab/>
+        </w:r>
+        <w:r>
+          <w:rPr>
+            <w:noProof/>
+            <w:webHidden/>
+          </w:rPr>
+          <w:fldChar w:fldCharType="begin"/>
+        </w:r>
+        <w:r>
+          <w:rPr>
+            <w:noProof/>
+            <w:webHidden/>
+          </w:rPr>
+          <w:instrText xml:space="preserve"> PAGEREF _Toc69734711 \h </w:instrText>
+        </w:r>
+        <w:r>
+          <w:rPr>
+            <w:noProof/>
+            <w:webHidden/>
+          </w:rPr>
+        </w:r>
+        <w:r>
+          <w:rPr>
+            <w:noProof/>
+            <w:webHidden/>
+          </w:rPr>
+          <w:fldChar w:fldCharType="separate"/>
+        </w:r>
+        <w:r>
+          <w:rPr>
+            <w:noProof/>
+            <w:webHidden/>
+          </w:rPr>
+          <w:t>3</w:t>
+        </w:r>
+        <w:r>
+          <w:rPr>
+            <w:noProof/>
+            <w:webHidden/>
+          </w:rPr>
+          <w:fldChar w:fldCharType="end"/>
+        </w:r>
+      </w:hyperlink>
+    </w:p>
+    <w:p>
+      <w:pPr>
+        <w:pStyle w:val="TableofFigures"/>
+        <w:tabs>
+          <w:tab w:val="right" w:leader="dot" w:pos="9736"/>
+        </w:tabs>
+        <w:rPr>
+          <w:noProof/>
+          <w:sz w:val="22"/>
+          <w:lang w:eastAsia="fr-FR"/>
+        </w:rPr>
+      </w:pPr>
+      <w:hyperlink w:anchor="_Toc69734712" w:history="1">
+        <w:r>
+          <w:rPr>
+            <w:rStyle w:val="Hyperlink"/>
+            <w:noProof/>
+          </w:rPr>
+          <w:t>Figure 2 : Se connecter</w:t>
+        </w:r>
+        <w:r>
+          <w:rPr>
+            <w:noProof/>
+            <w:webHidden/>
+          </w:rPr>
+          <w:tab/>
+        </w:r>
+        <w:r>
+          <w:rPr>
+            <w:noProof/>
+            <w:webHidden/>
+          </w:rPr>
+          <w:fldChar w:fldCharType="begin"/>
+        </w:r>
+        <w:r>
+          <w:rPr>
+            <w:noProof/>
+            <w:webHidden/>
+          </w:rPr>
+          <w:instrText xml:space="preserve"> PAGEREF _Toc69734712 \h </w:instrText>
+        </w:r>
+        <w:r>
+          <w:rPr>
+            <w:noProof/>
+            <w:webHidden/>
+          </w:rPr>
+        </w:r>
+        <w:r>
+          <w:rPr>
+            <w:noProof/>
+            <w:webHidden/>
+          </w:rPr>
+          <w:fldChar w:fldCharType="separate"/>
+        </w:r>
+        <w:r>
+          <w:rPr>
+            <w:noProof/>
+            <w:webHidden/>
+          </w:rPr>
+          <w:t>5</w:t>
+        </w:r>
+        <w:r>
+          <w:rPr>
+            <w:noProof/>
+            <w:webHidden/>
+          </w:rPr>
+          <w:fldChar w:fldCharType="end"/>
+        </w:r>
+      </w:hyperlink>
+    </w:p>
+    <w:p>
+      <w:pPr>
+        <w:pStyle w:val="TableofFigures"/>
+        <w:tabs>
+          <w:tab w:val="right" w:leader="dot" w:pos="9736"/>
+        </w:tabs>
+        <w:rPr>
+          <w:noProof/>
+          <w:sz w:val="22"/>
+          <w:lang w:eastAsia="fr-FR"/>
+        </w:rPr>
+      </w:pPr>
+      <w:hyperlink w:anchor="_Toc69734713" w:history="1">
+        <w:r>
+          <w:rPr>
+            <w:rStyle w:val="Hyperlink"/>
+            <w:noProof/>
+          </w:rPr>
+          <w:t>Figure 3 : Navbar</w:t>
+        </w:r>
+        <w:r>
+          <w:rPr>
+            <w:noProof/>
+            <w:webHidden/>
+          </w:rPr>
+          <w:tab/>
+        </w:r>
+        <w:r>
+          <w:rPr>
+            <w:noProof/>
+            <w:webHidden/>
+          </w:rPr>
+          <w:fldChar w:fldCharType="begin"/>
+        </w:r>
+        <w:r>
+          <w:rPr>
+            <w:noProof/>
+            <w:webHidden/>
+          </w:rPr>
+          <w:instrText xml:space="preserve"> PAGEREF _Toc69734713 \h </w:instrText>
+        </w:r>
+        <w:r>
+          <w:rPr>
+            <w:noProof/>
+            <w:webHidden/>
+          </w:rPr>
+        </w:r>
+        <w:r>
+          <w:rPr>
+            <w:noProof/>
+            <w:webHidden/>
+          </w:rPr>
+          <w:fldChar w:fldCharType="separate"/>
+        </w:r>
+        <w:r>
+          <w:rPr>
+            <w:noProof/>
+            <w:webHidden/>
+          </w:rPr>
+          <w:t>6</w:t>
+        </w:r>
+        <w:r>
+          <w:rPr>
+            <w:noProof/>
+            <w:webHidden/>
+          </w:rPr>
+          <w:fldChar w:fldCharType="end"/>
+        </w:r>
+      </w:hyperlink>
+    </w:p>
+    <w:p>
+      <w:pPr>
+        <w:pStyle w:val="TableofFigures"/>
+        <w:tabs>
+          <w:tab w:val="right" w:leader="dot" w:pos="9736"/>
+        </w:tabs>
+        <w:rPr>
+          <w:noProof/>
+          <w:sz w:val="22"/>
+          <w:lang w:eastAsia="fr-FR"/>
+        </w:rPr>
+      </w:pPr>
+      <w:hyperlink w:anchor="_Toc69734714" w:history="1">
+        <w:r>
+          <w:rPr>
+            <w:rStyle w:val="Hyperlink"/>
+            <w:noProof/>
+          </w:rPr>
+          <w:t>Figure 4 : Footer</w:t>
+        </w:r>
+        <w:r>
+          <w:rPr>
+            <w:noProof/>
+            <w:webHidden/>
+          </w:rPr>
+          <w:tab/>
+        </w:r>
+        <w:r>
+          <w:rPr>
+            <w:noProof/>
+            <w:webHidden/>
+          </w:rPr>
+          <w:fldChar w:fldCharType="begin"/>
+        </w:r>
+        <w:r>
+          <w:rPr>
+            <w:noProof/>
+            <w:webHidden/>
+          </w:rPr>
+          <w:instrText xml:space="preserve"> PAGEREF _Toc69734714 \h </w:instrText>
+        </w:r>
+        <w:r>
+          <w:rPr>
+            <w:noProof/>
+            <w:webHidden/>
+          </w:rPr>
+        </w:r>
+        <w:r>
+          <w:rPr>
+            <w:noProof/>
+            <w:webHidden/>
+          </w:rPr>
+          <w:fldChar w:fldCharType="separate"/>
+        </w:r>
+        <w:r>
+          <w:rPr>
+            <w:noProof/>
+            <w:webHidden/>
+          </w:rPr>
+          <w:t>6</w:t>
+        </w:r>
+        <w:r>
+          <w:rPr>
+            <w:noProof/>
+            <w:webHidden/>
+          </w:rPr>
+          <w:fldChar w:fldCharType="end"/>
+        </w:r>
+      </w:hyperlink>
+    </w:p>
+    <w:p>
+      <w:pPr>
+        <w:pStyle w:val="TableofFigures"/>
+        <w:tabs>
+          <w:tab w:val="right" w:leader="dot" w:pos="9736"/>
+        </w:tabs>
+        <w:rPr>
+          <w:noProof/>
+          <w:sz w:val="22"/>
+          <w:lang w:eastAsia="fr-FR"/>
+        </w:rPr>
+      </w:pPr>
+      <w:hyperlink w:anchor="_Toc69734715" w:history="1">
+        <w:r>
+          <w:rPr>
+            <w:rStyle w:val="Hyperlink"/>
+            <w:noProof/>
+          </w:rPr>
+          <w:t>Figure 5 : Liste des articles</w:t>
+        </w:r>
+        <w:r>
+          <w:rPr>
+            <w:noProof/>
+            <w:webHidden/>
+          </w:rPr>
+          <w:tab/>
+        </w:r>
+        <w:r>
+          <w:rPr>
+            <w:noProof/>
+            <w:webHidden/>
+          </w:rPr>
+          <w:fldChar w:fldCharType="begin"/>
+        </w:r>
+        <w:r>
+          <w:rPr>
+            <w:noProof/>
+            <w:webHidden/>
+          </w:rPr>
+          <w:instrText xml:space="preserve"> PAGEREF _Toc69734715 \h </w:instrText>
+        </w:r>
+        <w:r>
+          <w:rPr>
+            <w:noProof/>
+            <w:webHidden/>
+          </w:rPr>
+        </w:r>
+        <w:r>
+          <w:rPr>
+            <w:noProof/>
+            <w:webHidden/>
+          </w:rPr>
+          <w:fldChar w:fldCharType="separate"/>
+        </w:r>
+        <w:r>
+          <w:rPr>
+            <w:noProof/>
+            <w:webHidden/>
+          </w:rPr>
+          <w:t>6</w:t>
+        </w:r>
+        <w:r>
+          <w:rPr>
+            <w:noProof/>
+            <w:webHidden/>
+          </w:rPr>
+          <w:fldChar w:fldCharType="end"/>
+        </w:r>
+      </w:hyperlink>
+    </w:p>
+    <w:p>
+      <w:pPr>
+        <w:pStyle w:val="TableofFigures"/>
+        <w:tabs>
+          <w:tab w:val="right" w:leader="dot" w:pos="9736"/>
+        </w:tabs>
+        <w:rPr>
+          <w:noProof/>
+          <w:sz w:val="22"/>
+          <w:lang w:eastAsia="fr-FR"/>
+        </w:rPr>
+      </w:pPr>
+      <w:hyperlink w:anchor="_Toc69734716" w:history="1">
+        <w:r>
+          <w:rPr>
+            <w:rStyle w:val="Hyperlink"/>
+            <w:noProof/>
+          </w:rPr>
+          <w:t>Figure 6 : Détails d'un article</w:t>
+        </w:r>
+        <w:r>
+          <w:rPr>
+            <w:noProof/>
+            <w:webHidden/>
+          </w:rPr>
+          <w:tab/>
+        </w:r>
+        <w:r>
+          <w:rPr>
+            <w:noProof/>
+            <w:webHidden/>
+          </w:rPr>
+          <w:fldChar w:fldCharType="begin"/>
+        </w:r>
+        <w:r>
+          <w:rPr>
+            <w:noProof/>
+            <w:webHidden/>
+          </w:rPr>
+          <w:instrText xml:space="preserve"> PAGEREF _Toc69734716 \h </w:instrText>
+        </w:r>
+        <w:r>
+          <w:rPr>
+            <w:noProof/>
+            <w:webHidden/>
+          </w:rPr>
+        </w:r>
+        <w:r>
+          <w:rPr>
+            <w:noProof/>
+            <w:webHidden/>
+          </w:rPr>
+          <w:fldChar w:fldCharType="separate"/>
+        </w:r>
+        <w:r>
+          <w:rPr>
+            <w:noProof/>
+            <w:webHidden/>
+          </w:rPr>
+          <w:t>7</w:t>
+        </w:r>
+        <w:r>
+          <w:rPr>
+            <w:noProof/>
+            <w:webHidden/>
+          </w:rPr>
+          <w:fldChar w:fldCharType="end"/>
+        </w:r>
+      </w:hyperlink>
+    </w:p>
+    <w:p>
+      <w:pPr>
+        <w:pStyle w:val="TableofFigures"/>
+        <w:tabs>
+          <w:tab w:val="right" w:leader="dot" w:pos="9736"/>
+        </w:tabs>
+        <w:rPr>
+          <w:noProof/>
+          <w:sz w:val="22"/>
+          <w:lang w:eastAsia="fr-FR"/>
+        </w:rPr>
+      </w:pPr>
+      <w:hyperlink w:anchor="_Toc69734717" w:history="1">
+        <w:r>
+          <w:rPr>
+            <w:rStyle w:val="Hyperlink"/>
+            <w:noProof/>
+          </w:rPr>
+          <w:t>Figure 7 : Backoffice avec le nom de l’utilisateur actuel en haut à droite</w:t>
+        </w:r>
+        <w:r>
+          <w:rPr>
+            <w:noProof/>
+            <w:webHidden/>
+          </w:rPr>
+          <w:tab/>
+        </w:r>
+        <w:r>
+          <w:rPr>
+            <w:noProof/>
+            <w:webHidden/>
+          </w:rPr>
+          <w:fldChar w:fldCharType="begin"/>
+        </w:r>
+        <w:r>
+          <w:rPr>
+            <w:noProof/>
+            <w:webHidden/>
+          </w:rPr>
+          <w:instrText xml:space="preserve"> PAGEREF _Toc69734717 \h </w:instrText>
+        </w:r>
+        <w:r>
+          <w:rPr>
+            <w:noProof/>
+            <w:webHidden/>
+          </w:rPr>
+        </w:r>
+        <w:r>
+          <w:rPr>
+            <w:noProof/>
+            <w:webHidden/>
+          </w:rPr>
+          <w:fldChar w:fldCharType="separate"/>
+        </w:r>
+        <w:r>
+          <w:rPr>
+            <w:noProof/>
+            <w:webHidden/>
+          </w:rPr>
+          <w:t>8</w:t>
+        </w:r>
+        <w:r>
+          <w:rPr>
+            <w:noProof/>
+            <w:webHidden/>
+          </w:rPr>
+          <w:fldChar w:fldCharType="end"/>
+        </w:r>
+      </w:hyperlink>
+    </w:p>
+    <w:p>
+      <w:pPr>
+        <w:pStyle w:val="TableofFigures"/>
+        <w:tabs>
+          <w:tab w:val="right" w:leader="dot" w:pos="9736"/>
+        </w:tabs>
+        <w:rPr>
+          <w:noProof/>
+          <w:sz w:val="22"/>
+          <w:lang w:eastAsia="fr-FR"/>
+        </w:rPr>
+      </w:pPr>
+      <w:hyperlink w:anchor="_Toc69734718" w:history="1">
+        <w:r>
+          <w:rPr>
+            <w:rStyle w:val="Hyperlink"/>
+            <w:noProof/>
+          </w:rPr>
+          <w:t>Figure 8 : Erreur pendant la migration</w:t>
+        </w:r>
+        <w:r>
+          <w:rPr>
+            <w:noProof/>
+            <w:webHidden/>
+          </w:rPr>
+          <w:tab/>
+        </w:r>
+        <w:r>
+          <w:rPr>
+            <w:noProof/>
+            <w:webHidden/>
+          </w:rPr>
+          <w:fldChar w:fldCharType="begin"/>
+        </w:r>
+        <w:r>
+          <w:rPr>
+            <w:noProof/>
+            <w:webHidden/>
+          </w:rPr>
+          <w:instrText xml:space="preserve"> PAGEREF _Toc69734718 \h </w:instrText>
+        </w:r>
+        <w:r>
+          <w:rPr>
+            <w:noProof/>
+            <w:webHidden/>
+          </w:rPr>
+        </w:r>
+        <w:r>
+          <w:rPr>
+            <w:noProof/>
+            <w:webHidden/>
+          </w:rPr>
+          <w:fldChar w:fldCharType="separate"/>
+        </w:r>
+        <w:r>
+          <w:rPr>
+            <w:noProof/>
+            <w:webHidden/>
+          </w:rPr>
+          <w:t>10</w:t>
+        </w:r>
+        <w:r>
+          <w:rPr>
+            <w:noProof/>
+            <w:webHidden/>
+          </w:rPr>
+          <w:fldChar w:fldCharType="end"/>
+        </w:r>
+      </w:hyperlink>
+    </w:p>
+    <w:p>
+      <w:pPr>
+        <w:rPr>
+          <w:sz w:val="24"/>
+        </w:rPr>
+      </w:pPr>
+      <w:r>
+        <w:rPr>
+          <w:sz w:val="24"/>
+        </w:rPr>
+        <w:fldChar w:fldCharType="end"/>
+      </w:r>
     </w:p>
     <w:p>
       <w:pPr>
@@ -2120,7 +2723,7 @@
       <w:pPr>
         <w:pStyle w:val="Heading1"/>
       </w:pPr>
-      <w:bookmarkStart w:id="0" w:name="_Toc69724162"/>
+      <w:bookmarkStart w:id="0" w:name="_Toc69734694"/>
       <w:r>
         <w:lastRenderedPageBreak/>
         <w:t>CONTEXTE</w:t>
@@ -2130,7 +2733,15 @@
     <w:p/>
     <w:p>
       <w:r>
-        <w:t>Dans le cadre du module de Développement Back-end et pour alimenter notre connaissance, nous devions réaliser un blog. Ce dernier devait répondre à un cahier des charges très détaillés sur ses fonctionnalités mais aussi sur les éléments obligatoires et/ou facultatifs qu’il devra contenir.</w:t>
+        <w:t xml:space="preserve">Dans le cadre du module de Développement </w:t>
+      </w:r>
+      <w:proofErr w:type="spellStart"/>
+      <w:r>
+        <w:t>Back-end</w:t>
+      </w:r>
+      <w:proofErr w:type="spellEnd"/>
+      <w:r>
+        <w:t xml:space="preserve"> et pour alimenter notre connaissance, nous devions réaliser un blog. Ce dernier devait répondre à un cahier des charges très détaillés sur ses fonctionnalités mais aussi sur les éléments obligatoires et/ou facultatifs qu’il devra contenir.</w:t>
       </w:r>
     </w:p>
     <w:p>
@@ -2141,8 +2752,21 @@
         <w:t>versionner sur Git</w:t>
       </w:r>
       <w:r>
-        <w:t xml:space="preserve"> (Github ou Gitlab</w:t>
-      </w:r>
+        <w:t xml:space="preserve"> (</w:t>
+      </w:r>
+      <w:proofErr w:type="spellStart"/>
+      <w:r>
+        <w:t>Github</w:t>
+      </w:r>
+      <w:proofErr w:type="spellEnd"/>
+      <w:r>
+        <w:t xml:space="preserve"> ou </w:t>
+      </w:r>
+      <w:proofErr w:type="spellStart"/>
+      <w:r>
+        <w:t>Gitlab</w:t>
+      </w:r>
+      <w:proofErr w:type="spellEnd"/>
       <w:r>
         <w:t>)</w:t>
       </w:r>
@@ -2173,7 +2797,7 @@
       <w:pPr>
         <w:pStyle w:val="Heading1"/>
       </w:pPr>
-      <w:bookmarkStart w:id="1" w:name="_Toc69724163"/>
+      <w:bookmarkStart w:id="1" w:name="_Toc69734695"/>
       <w:r>
         <w:t>LE BLOG</w:t>
       </w:r>
@@ -2190,7 +2814,7 @@
       <w:pPr>
         <w:pStyle w:val="Heading2"/>
       </w:pPr>
-      <w:bookmarkStart w:id="2" w:name="_Toc69724164"/>
+      <w:bookmarkStart w:id="2" w:name="_Toc69734696"/>
       <w:r>
         <w:t>Technologies utilisées</w:t>
       </w:r>
@@ -2262,12 +2886,21 @@
           <w:szCs w:val="20"/>
         </w:rPr>
       </w:pPr>
+      <w:proofErr w:type="spellStart"/>
       <w:r>
         <w:rPr>
           <w:sz w:val="20"/>
           <w:szCs w:val="20"/>
         </w:rPr>
-        <w:t>Xampp comme serveur local afin de pouvoir gérer la base de données et la connecter à l’application web.</w:t>
+        <w:t>Xampp</w:t>
+      </w:r>
+      <w:proofErr w:type="spellEnd"/>
+      <w:r>
+        <w:rPr>
+          <w:sz w:val="20"/>
+          <w:szCs w:val="20"/>
+        </w:rPr>
+        <w:t xml:space="preserve"> comme serveur local afin de pouvoir gérer la base de données et la connecter à l’application web.</w:t>
       </w:r>
     </w:p>
     <w:p>
@@ -2282,12 +2915,21 @@
           <w:szCs w:val="20"/>
         </w:rPr>
       </w:pPr>
+      <w:proofErr w:type="spellStart"/>
       <w:r>
         <w:rPr>
           <w:sz w:val="20"/>
           <w:szCs w:val="20"/>
         </w:rPr>
-        <w:t>Github, afin de pouvoir versionner et archiver le code</w:t>
+        <w:t>Github</w:t>
+      </w:r>
+      <w:proofErr w:type="spellEnd"/>
+      <w:r>
+        <w:rPr>
+          <w:sz w:val="20"/>
+          <w:szCs w:val="20"/>
+        </w:rPr>
+        <w:t>, afin de pouvoir versionner et archiver le code</w:t>
       </w:r>
       <w:r>
         <w:rPr>
@@ -2300,7 +2942,15 @@
     <w:p/>
     <w:p>
       <w:r>
-        <w:t xml:space="preserve">Le code total du projet se trouve dans le repository Github situé à l’adresse ci-après : </w:t>
+        <w:t xml:space="preserve">Le code total du projet se trouve dans le repository </w:t>
+      </w:r>
+      <w:proofErr w:type="spellStart"/>
+      <w:r>
+        <w:t>Github</w:t>
+      </w:r>
+      <w:proofErr w:type="spellEnd"/>
+      <w:r>
+        <w:t xml:space="preserve"> situé à l’adresse ci-après : </w:t>
       </w:r>
       <w:hyperlink r:id="rId11" w:history="1">
         <w:r>
@@ -2313,14 +2963,36 @@
     </w:p>
     <w:p>
       <w:r>
-        <w:t xml:space="preserve">Attention cependant, suite à un problème avec le .gitignore, la branche main n’est plus utilisable (voir la partie </w:t>
+        <w:t>Attention cependant, suite à un problème avec le .</w:t>
+      </w:r>
+      <w:proofErr w:type="spellStart"/>
+      <w:r>
+        <w:t>gitignore</w:t>
+      </w:r>
+      <w:proofErr w:type="spellEnd"/>
+      <w:r>
+        <w:t xml:space="preserve">, la branche main n’est plus utilisable (voir la partie </w:t>
       </w:r>
       <w:hyperlink w:anchor="_Fichier_.gitignore_ne" w:history="1">
         <w:r>
           <w:rPr>
             <w:rStyle w:val="Hyperlink"/>
           </w:rPr>
-          <w:t>Problème rencontrés : Fichier .gitignore ne fonctionnant pas</w:t>
+          <w:t>Problème rencontrés : Fichier .</w:t>
+        </w:r>
+        <w:proofErr w:type="spellStart"/>
+        <w:r>
+          <w:rPr>
+            <w:rStyle w:val="Hyperlink"/>
+          </w:rPr>
+          <w:t>gitignore</w:t>
+        </w:r>
+        <w:proofErr w:type="spellEnd"/>
+        <w:r>
+          <w:rPr>
+            <w:rStyle w:val="Hyperlink"/>
+          </w:rPr>
+          <w:t xml:space="preserve"> ne fonctionnant pas</w:t>
         </w:r>
       </w:hyperlink>
       <w:r>
@@ -2340,7 +3012,7 @@
       <w:pPr>
         <w:pStyle w:val="Heading2"/>
       </w:pPr>
-      <w:bookmarkStart w:id="3" w:name="_Toc69724165"/>
+      <w:bookmarkStart w:id="3" w:name="_Toc69734697"/>
       <w:r>
         <w:lastRenderedPageBreak/>
         <w:t>Modèle de données</w:t>
@@ -2414,27 +3086,50 @@
       <w:pPr>
         <w:pStyle w:val="Caption"/>
       </w:pPr>
+      <w:bookmarkStart w:id="4" w:name="_Toc69734711"/>
       <w:r>
         <w:t xml:space="preserve">Figure </w:t>
       </w:r>
-      <w:fldSimple w:instr=" SEQ Figure \* ARABIC ">
-        <w:r>
-          <w:rPr>
-            <w:noProof/>
-          </w:rPr>
-          <w:t>1</w:t>
-        </w:r>
-      </w:fldSimple>
+      <w:r>
+        <w:fldChar w:fldCharType="begin"/>
+      </w:r>
+      <w:r>
+        <w:instrText xml:space="preserve"> SEQ Figure \* ARABIC </w:instrText>
+      </w:r>
+      <w:r>
+        <w:fldChar w:fldCharType="separate"/>
+      </w:r>
+      <w:r>
+        <w:rPr>
+          <w:noProof/>
+        </w:rPr>
+        <w:t>1</w:t>
+      </w:r>
+      <w:r>
+        <w:rPr>
+          <w:noProof/>
+        </w:rPr>
+        <w:fldChar w:fldCharType="end"/>
+      </w:r>
       <w:r>
         <w:t xml:space="preserve"> : Modèle de données du blog</w:t>
       </w:r>
+      <w:bookmarkEnd w:id="4"/>
     </w:p>
     <w:p>
       <w:r>
         <w:t>La table User sert à répertorier les utilisateurs</w:t>
       </w:r>
       <w:r>
-        <w:t xml:space="preserve"> et à les différencier au travers de leur rôle contenu dans l’attribut « roles ». Ils ont chacun un nom,</w:t>
+        <w:t xml:space="preserve"> et à les différencier au travers de leur rôle contenu dans l’attribut « </w:t>
+      </w:r>
+      <w:proofErr w:type="spellStart"/>
+      <w:r>
+        <w:t>roles</w:t>
+      </w:r>
+      <w:proofErr w:type="spellEnd"/>
+      <w:r>
+        <w:t> ». Ils ont chacun un nom,</w:t>
       </w:r>
       <w:r>
         <w:t xml:space="preserve"> un</w:t>
@@ -2469,8 +3164,13 @@
     </w:p>
     <w:p>
       <w:r>
-        <w:t>Les utilisateurs disposant du rôle « Admin » ou « Auteur » pourront créer des articles qui seront liés à eux via une relation ManyToOne</w:t>
-      </w:r>
+        <w:t xml:space="preserve">Les utilisateurs disposant du rôle « Admin » ou « Auteur » pourront créer des articles qui seront liés à eux via une relation </w:t>
+      </w:r>
+      <w:proofErr w:type="spellStart"/>
+      <w:r>
+        <w:t>ManyToOne</w:t>
+      </w:r>
+      <w:proofErr w:type="spellEnd"/>
       <w:r>
         <w:rPr>
           <w:rStyle w:val="FootnoteReference"/>
@@ -2493,22 +3193,62 @@
         <w:t xml:space="preserve"> laquelle l’article sera publié s’il n’est pas visible </w:t>
       </w:r>
       <w:r>
-        <w:t>(contenu dans l’attribut « publish_at ») et la date à laquelle il est posté s’il est direct mis en visible.</w:t>
-      </w:r>
-    </w:p>
-    <w:p>
-      <w:r>
-        <w:t xml:space="preserve">Les articles sont reliés avec une relation ManyToOne à Category, qui répertorie toutes les catégories grâce à leur nom. </w:t>
-      </w:r>
-      <w:r>
-        <w:t>Il n’est possible de mettre qu’une seule catégorie à un article mais une catégorie peut avoir plusieurs articles, d’où la relation ManyToOne.</w:t>
+        <w:t>(contenu dans l’attribut « </w:t>
+      </w:r>
+      <w:proofErr w:type="spellStart"/>
+      <w:r>
+        <w:t>publish_at</w:t>
+      </w:r>
+      <w:proofErr w:type="spellEnd"/>
+      <w:r>
+        <w:t> ») et la date à laquelle il est posté s’il est direct mis en visible.</w:t>
+      </w:r>
+    </w:p>
+    <w:p>
+      <w:r>
+        <w:t xml:space="preserve">Les articles sont reliés avec une relation </w:t>
+      </w:r>
+      <w:proofErr w:type="spellStart"/>
+      <w:r>
+        <w:t>ManyToOne</w:t>
+      </w:r>
+      <w:proofErr w:type="spellEnd"/>
+      <w:r>
+        <w:t xml:space="preserve"> à </w:t>
+      </w:r>
+      <w:proofErr w:type="spellStart"/>
+      <w:r>
+        <w:t>Category</w:t>
+      </w:r>
+      <w:proofErr w:type="spellEnd"/>
+      <w:r>
+        <w:t xml:space="preserve">, qui répertorie toutes les catégories grâce à leur nom. </w:t>
+      </w:r>
+      <w:r>
+        <w:t xml:space="preserve">Il n’est possible de mettre qu’une seule catégorie à un article mais une catégorie peut avoir plusieurs articles, d’où la relation </w:t>
+      </w:r>
+      <w:proofErr w:type="spellStart"/>
+      <w:r>
+        <w:t>ManyToOne</w:t>
+      </w:r>
+      <w:proofErr w:type="spellEnd"/>
+      <w:r>
+        <w:t>.</w:t>
       </w:r>
     </w:p>
     <w:p/>
     <w:p>
       <w:r>
         <w:lastRenderedPageBreak/>
-        <w:t>Comme pour tout blog, il est possible de rajouter des commentaires sur les articles. Ces derniers sont répertoriés dans la table Comment avec leur contenu, la date à laquelle ils ont été écrit et leur statut, qui correspond à l’approbation de l’administrateur sur le commentaire. Les commentaires ont aussi une relation ManyToOne aux utilisateurs mais aussi aux articles.</w:t>
+        <w:t xml:space="preserve">Comme pour tout blog, il est possible de rajouter des commentaires sur les articles. Ces derniers sont répertoriés dans la table Comment avec leur contenu, la date à laquelle ils ont été écrit et leur statut, qui correspond à l’approbation de l’administrateur sur le commentaire. Les commentaires ont aussi une relation </w:t>
+      </w:r>
+      <w:proofErr w:type="spellStart"/>
+      <w:r>
+        <w:t>ManyToOne</w:t>
+      </w:r>
+      <w:proofErr w:type="spellEnd"/>
+      <w:r>
+        <w:t xml:space="preserve"> aux utilisateurs mais aussi aux articles.</w:t>
       </w:r>
     </w:p>
     <w:p/>
@@ -2516,11 +3256,11 @@
       <w:pPr>
         <w:pStyle w:val="Heading2"/>
       </w:pPr>
-      <w:bookmarkStart w:id="4" w:name="_Toc69724166"/>
+      <w:bookmarkStart w:id="5" w:name="_Toc69734698"/>
       <w:r>
         <w:t>Utilisateurs</w:t>
       </w:r>
-      <w:bookmarkEnd w:id="4"/>
+      <w:bookmarkEnd w:id="5"/>
     </w:p>
     <w:p/>
     <w:p>
@@ -2640,13 +3380,13 @@
       <w:pPr>
         <w:pStyle w:val="Heading2"/>
       </w:pPr>
-      <w:bookmarkStart w:id="5" w:name="_Les_routes"/>
-      <w:bookmarkStart w:id="6" w:name="_Toc69724167"/>
-      <w:bookmarkEnd w:id="5"/>
+      <w:bookmarkStart w:id="6" w:name="_Les_routes"/>
+      <w:bookmarkStart w:id="7" w:name="_Toc69734699"/>
+      <w:bookmarkEnd w:id="6"/>
       <w:r>
         <w:t>Les routes</w:t>
       </w:r>
-      <w:bookmarkEnd w:id="6"/>
+      <w:bookmarkEnd w:id="7"/>
     </w:p>
     <w:p/>
     <w:p>
@@ -2925,7 +3665,15 @@
               <w:jc w:val="center"/>
             </w:pPr>
             <w:r>
-              <w:t>« /logout »</w:t>
+              <w:t>« /</w:t>
+            </w:r>
+            <w:proofErr w:type="spellStart"/>
+            <w:r>
+              <w:t>logout</w:t>
+            </w:r>
+            <w:proofErr w:type="spellEnd"/>
+            <w:r>
+              <w:t> »</w:t>
             </w:r>
           </w:p>
         </w:tc>
@@ -3002,7 +3750,15 @@
               <w:cnfStyle w:val="000000000000" w:firstRow="0" w:lastRow="0" w:firstColumn="0" w:lastColumn="0" w:oddVBand="0" w:evenVBand="0" w:oddHBand="0" w:evenHBand="0" w:firstRowFirstColumn="0" w:firstRowLastColumn="0" w:lastRowFirstColumn="0" w:lastRowLastColumn="0"/>
             </w:pPr>
             <w:r>
-              <w:t>Où {id} est l’id de l’article ciblé</w:t>
+              <w:t xml:space="preserve">Où {id} est </w:t>
+            </w:r>
+            <w:proofErr w:type="spellStart"/>
+            <w:r>
+              <w:t>l’id</w:t>
+            </w:r>
+            <w:proofErr w:type="spellEnd"/>
+            <w:r>
+              <w:t xml:space="preserve"> de l’article ciblé</w:t>
             </w:r>
           </w:p>
         </w:tc>
@@ -3068,11 +3824,11 @@
       <w:pPr>
         <w:pStyle w:val="Heading1"/>
       </w:pPr>
-      <w:bookmarkStart w:id="7" w:name="_Toc69724168"/>
+      <w:bookmarkStart w:id="8" w:name="_Toc69734700"/>
       <w:r>
         <w:t>FONCTIONNALITES</w:t>
       </w:r>
-      <w:bookmarkEnd w:id="7"/>
+      <w:bookmarkEnd w:id="8"/>
     </w:p>
     <w:p/>
     <w:p>
@@ -3091,16 +3847,24 @@
           <w:numId w:val="19"/>
         </w:numPr>
       </w:pPr>
-      <w:bookmarkStart w:id="8" w:name="_Toc69724169"/>
+      <w:bookmarkStart w:id="9" w:name="_Toc69734701"/>
       <w:r>
         <w:t>Se connecter / Déconnecter</w:t>
       </w:r>
-      <w:bookmarkEnd w:id="8"/>
+      <w:bookmarkEnd w:id="9"/>
     </w:p>
     <w:p/>
     <w:p>
       <w:r>
-        <w:t xml:space="preserve">Pour avoir accès à la plupart des fonctionnalités du blog, il nous faut pour cela nous connecter avec un compte. La page dédiée à la connexion est disponible soit par la route « /login » (cf </w:t>
+        <w:t>Pour avoir accès à la plupart des fonctionnalités du blog, il nous faut pour cela nous connecter avec un compte. La page dédiée à la connexion est disponible soit par la route « /login » (</w:t>
+      </w:r>
+      <w:proofErr w:type="spellStart"/>
+      <w:r>
+        <w:t>cf</w:t>
+      </w:r>
+      <w:proofErr w:type="spellEnd"/>
+      <w:r>
+        <w:t xml:space="preserve"> </w:t>
       </w:r>
       <w:hyperlink w:anchor="_Les_routes" w:history="1">
         <w:r>
@@ -3117,8 +3881,13 @@
         <w:t xml:space="preserve">soit </w:t>
       </w:r>
       <w:r>
-        <w:t>par le lien dans la navbar</w:t>
-      </w:r>
+        <w:t xml:space="preserve">par le lien dans la </w:t>
+      </w:r>
+      <w:proofErr w:type="spellStart"/>
+      <w:r>
+        <w:t>navbar</w:t>
+      </w:r>
+      <w:proofErr w:type="spellEnd"/>
       <w:r>
         <w:t xml:space="preserve">, qui n’apparaîtra que si nous ne sommes pas déjà </w:t>
       </w:r>
@@ -3134,6 +3903,9 @@
         <w:keepNext/>
       </w:pPr>
       <w:r>
+        <w:rPr>
+          <w:noProof/>
+        </w:rPr>
         <w:drawing>
           <wp:inline distT="0" distB="0" distL="0" distR="0" wp14:anchorId="10C52A6B" wp14:editId="7BD14B01">
             <wp:extent cx="6188710" cy="1437640"/>
@@ -3175,37 +3947,94 @@
       <w:pPr>
         <w:pStyle w:val="Caption"/>
       </w:pPr>
+      <w:bookmarkStart w:id="10" w:name="_Toc69734712"/>
       <w:r>
         <w:t xml:space="preserve">Figure </w:t>
       </w:r>
-      <w:fldSimple w:instr=" SEQ Figure \* ARABIC ">
-        <w:r>
-          <w:rPr>
-            <w:noProof/>
-          </w:rPr>
-          <w:t>2</w:t>
-        </w:r>
-      </w:fldSimple>
+      <w:r>
+        <w:fldChar w:fldCharType="begin"/>
+      </w:r>
+      <w:r>
+        <w:instrText xml:space="preserve"> SEQ Figure \* ARABIC </w:instrText>
+      </w:r>
+      <w:r>
+        <w:fldChar w:fldCharType="separate"/>
+      </w:r>
+      <w:r>
+        <w:rPr>
+          <w:noProof/>
+        </w:rPr>
+        <w:t>2</w:t>
+      </w:r>
+      <w:r>
+        <w:rPr>
+          <w:noProof/>
+        </w:rPr>
+        <w:fldChar w:fldCharType="end"/>
+      </w:r>
       <w:r>
         <w:t xml:space="preserve"> : Se connecter</w:t>
       </w:r>
+      <w:bookmarkEnd w:id="10"/>
     </w:p>
     <w:p/>
     <w:p>
       <w:pPr>
         <w:pStyle w:val="Heading2"/>
       </w:pPr>
-      <w:bookmarkStart w:id="9" w:name="_Toc69724170"/>
+      <w:bookmarkStart w:id="11" w:name="_Toc69734702"/>
+      <w:proofErr w:type="spellStart"/>
       <w:r>
         <w:lastRenderedPageBreak/>
-        <w:t>NavBar et Footer</w:t>
-      </w:r>
-      <w:bookmarkEnd w:id="9"/>
+        <w:t>NavBar</w:t>
+      </w:r>
+      <w:proofErr w:type="spellEnd"/>
+      <w:r>
+        <w:t xml:space="preserve"> et </w:t>
+      </w:r>
+      <w:proofErr w:type="spellStart"/>
+      <w:r>
+        <w:t>Footer</w:t>
+      </w:r>
+      <w:bookmarkEnd w:id="11"/>
+      <w:proofErr w:type="spellEnd"/>
     </w:p>
     <w:p/>
     <w:p>
       <w:r>
-        <w:t>Afin de pouvoir retrouver la navbar et le footer sur toutes les pages (or backoffice), je les ai intégrés directement dans le fichier de base nommé « base.html.twig », qui sert de base de template à toutes les pages et où l’on retrouve les appels CDN pour Bootstrap</w:t>
+        <w:t xml:space="preserve">Afin de pouvoir retrouver la </w:t>
+      </w:r>
+      <w:proofErr w:type="spellStart"/>
+      <w:r>
+        <w:t>navbar</w:t>
+      </w:r>
+      <w:proofErr w:type="spellEnd"/>
+      <w:r>
+        <w:t xml:space="preserve"> et le </w:t>
+      </w:r>
+      <w:proofErr w:type="spellStart"/>
+      <w:r>
+        <w:t>footer</w:t>
+      </w:r>
+      <w:proofErr w:type="spellEnd"/>
+      <w:r>
+        <w:t xml:space="preserve"> sur toutes les pages (or backoffice), je les ai intégrés directement dans le fichier de base nommé « </w:t>
+      </w:r>
+      <w:proofErr w:type="spellStart"/>
+      <w:r>
+        <w:t>base.html.twig</w:t>
+      </w:r>
+      <w:proofErr w:type="spellEnd"/>
+      <w:r>
+        <w:t xml:space="preserve"> », qui sert de base de </w:t>
+      </w:r>
+      <w:proofErr w:type="spellStart"/>
+      <w:r>
+        <w:t>template</w:t>
+      </w:r>
+      <w:proofErr w:type="spellEnd"/>
+      <w:r>
+        <w:t xml:space="preserve"> à toutes les pages et où l’on retrouve les appels CDN pour Bootstrap</w:t>
       </w:r>
       <w:r>
         <w:t xml:space="preserve"> ainsi que le titre du site</w:t>
@@ -3216,7 +4045,47 @@
     </w:p>
     <w:p>
       <w:r>
-        <w:t>La navbar et le footer ont chacun un fichier twig nommé respectivement « navbar.html.twig » et « footer.html.twig ». Nous pouvons y retrouver les liens vers les différentes pages, avec une condition pour l’apparition de certains liens (Se connecter/Se déconnecter notamment).</w:t>
+        <w:t xml:space="preserve">La </w:t>
+      </w:r>
+      <w:proofErr w:type="spellStart"/>
+      <w:r>
+        <w:t>navbar</w:t>
+      </w:r>
+      <w:proofErr w:type="spellEnd"/>
+      <w:r>
+        <w:t xml:space="preserve"> et le </w:t>
+      </w:r>
+      <w:proofErr w:type="spellStart"/>
+      <w:r>
+        <w:t>footer</w:t>
+      </w:r>
+      <w:proofErr w:type="spellEnd"/>
+      <w:r>
+        <w:t xml:space="preserve"> ont chacun un fichier </w:t>
+      </w:r>
+      <w:proofErr w:type="spellStart"/>
+      <w:r>
+        <w:t>twig</w:t>
+      </w:r>
+      <w:proofErr w:type="spellEnd"/>
+      <w:r>
+        <w:t xml:space="preserve"> nommé respectivement « </w:t>
+      </w:r>
+      <w:proofErr w:type="spellStart"/>
+      <w:r>
+        <w:t>navbar.html.twig</w:t>
+      </w:r>
+      <w:proofErr w:type="spellEnd"/>
+      <w:r>
+        <w:t> » et « </w:t>
+      </w:r>
+      <w:proofErr w:type="spellStart"/>
+      <w:r>
+        <w:t>footer.html.twig</w:t>
+      </w:r>
+      <w:proofErr w:type="spellEnd"/>
+      <w:r>
+        <w:t> ». Nous pouvons y retrouver les liens vers les différentes pages, avec une condition pour l’apparition de certains liens (Se connecter/Se déconnecter notamment).</w:t>
       </w:r>
     </w:p>
     <w:p>
@@ -3224,6 +4093,9 @@
         <w:keepNext/>
       </w:pPr>
       <w:r>
+        <w:rPr>
+          <w:noProof/>
+        </w:rPr>
         <w:drawing>
           <wp:inline distT="0" distB="0" distL="0" distR="0" wp14:anchorId="135E6D1A" wp14:editId="608FACBF">
             <wp:extent cx="6188710" cy="309880"/>
@@ -3265,20 +4137,40 @@
       <w:pPr>
         <w:pStyle w:val="Caption"/>
       </w:pPr>
+      <w:bookmarkStart w:id="12" w:name="_Toc69734713"/>
       <w:r>
         <w:t xml:space="preserve">Figure </w:t>
       </w:r>
-      <w:fldSimple w:instr=" SEQ Figure \* ARABIC ">
-        <w:r>
-          <w:rPr>
-            <w:noProof/>
-          </w:rPr>
-          <w:t>3</w:t>
-        </w:r>
-      </w:fldSimple>
-      <w:r>
-        <w:t xml:space="preserve"> : Navbar</w:t>
-      </w:r>
+      <w:r>
+        <w:fldChar w:fldCharType="begin"/>
+      </w:r>
+      <w:r>
+        <w:instrText xml:space="preserve"> SEQ Figure \* ARABIC </w:instrText>
+      </w:r>
+      <w:r>
+        <w:fldChar w:fldCharType="separate"/>
+      </w:r>
+      <w:r>
+        <w:rPr>
+          <w:noProof/>
+        </w:rPr>
+        <w:t>3</w:t>
+      </w:r>
+      <w:r>
+        <w:rPr>
+          <w:noProof/>
+        </w:rPr>
+        <w:fldChar w:fldCharType="end"/>
+      </w:r>
+      <w:r>
+        <w:t xml:space="preserve"> : </w:t>
+      </w:r>
+      <w:proofErr w:type="spellStart"/>
+      <w:r>
+        <w:t>Navbar</w:t>
+      </w:r>
+      <w:bookmarkEnd w:id="12"/>
+      <w:proofErr w:type="spellEnd"/>
     </w:p>
     <w:p>
       <w:pPr>
@@ -3286,6 +4178,9 @@
         <w:keepNext/>
       </w:pPr>
       <w:r>
+        <w:rPr>
+          <w:noProof/>
+        </w:rPr>
         <w:drawing>
           <wp:inline distT="0" distB="0" distL="0" distR="0" wp14:anchorId="6FF6ABF3" wp14:editId="65083940">
             <wp:extent cx="6188710" cy="494665"/>
@@ -3327,31 +4222,51 @@
       <w:pPr>
         <w:pStyle w:val="Caption"/>
       </w:pPr>
+      <w:bookmarkStart w:id="13" w:name="_Toc69734714"/>
       <w:r>
         <w:t xml:space="preserve">Figure </w:t>
       </w:r>
-      <w:fldSimple w:instr=" SEQ Figure \* ARABIC ">
-        <w:r>
-          <w:rPr>
-            <w:noProof/>
-          </w:rPr>
-          <w:t>4</w:t>
-        </w:r>
-      </w:fldSimple>
-      <w:r>
-        <w:t xml:space="preserve"> : Footer</w:t>
-      </w:r>
+      <w:r>
+        <w:fldChar w:fldCharType="begin"/>
+      </w:r>
+      <w:r>
+        <w:instrText xml:space="preserve"> SEQ Figure \* ARABIC </w:instrText>
+      </w:r>
+      <w:r>
+        <w:fldChar w:fldCharType="separate"/>
+      </w:r>
+      <w:r>
+        <w:rPr>
+          <w:noProof/>
+        </w:rPr>
+        <w:t>4</w:t>
+      </w:r>
+      <w:r>
+        <w:rPr>
+          <w:noProof/>
+        </w:rPr>
+        <w:fldChar w:fldCharType="end"/>
+      </w:r>
+      <w:r>
+        <w:t xml:space="preserve"> : </w:t>
+      </w:r>
+      <w:proofErr w:type="spellStart"/>
+      <w:r>
+        <w:t>Footer</w:t>
+      </w:r>
+      <w:bookmarkEnd w:id="13"/>
+      <w:proofErr w:type="spellEnd"/>
     </w:p>
     <w:p/>
     <w:p>
       <w:pPr>
         <w:pStyle w:val="Heading2"/>
       </w:pPr>
-      <w:bookmarkStart w:id="10" w:name="_Toc69724171"/>
+      <w:bookmarkStart w:id="14" w:name="_Toc69734703"/>
       <w:r>
         <w:t>Liste des articles</w:t>
       </w:r>
-      <w:bookmarkEnd w:id="10"/>
+      <w:bookmarkEnd w:id="14"/>
       <w:r>
         <w:t xml:space="preserve"> </w:t>
       </w:r>
@@ -3370,11 +4285,14 @@
         <w:keepNext/>
       </w:pPr>
       <w:r>
+        <w:rPr>
+          <w:noProof/>
+        </w:rPr>
         <w:drawing>
-          <wp:inline distT="0" distB="0" distL="0" distR="0" wp14:anchorId="0EC5ABB5" wp14:editId="1D84EB25">
-            <wp:extent cx="6188710" cy="2565400"/>
-            <wp:effectExtent l="0" t="0" r="2540" b="6350"/>
-            <wp:docPr id="11" name="Picture 11"/>
+          <wp:inline distT="0" distB="0" distL="0" distR="0" wp14:anchorId="7239C9AD" wp14:editId="7444E592">
+            <wp:extent cx="6188710" cy="2640330"/>
+            <wp:effectExtent l="0" t="0" r="2540" b="7620"/>
+            <wp:docPr id="16" name="Picture 16"/>
             <wp:cNvGraphicFramePr>
               <a:graphicFrameLocks xmlns:a="http://schemas.openxmlformats.org/drawingml/2006/main" noChangeAspect="1"/>
             </wp:cNvGraphicFramePr>
@@ -3394,7 +4312,7 @@
                   <pic:spPr>
                     <a:xfrm>
                       <a:off x="0" y="0"/>
-                      <a:ext cx="6188710" cy="2565400"/>
+                      <a:ext cx="6188710" cy="2640330"/>
                     </a:xfrm>
                     <a:prstGeom prst="rect">
                       <a:avLst/>
@@ -3411,6 +4329,7 @@
       <w:pPr>
         <w:pStyle w:val="Caption"/>
       </w:pPr>
+      <w:bookmarkStart w:id="15" w:name="_Toc69734715"/>
       <w:r>
         <w:t xml:space="preserve">Figure </w:t>
       </w:r>
@@ -3425,18 +4344,18 @@
       <w:r>
         <w:t xml:space="preserve"> : Liste des articles</w:t>
       </w:r>
+      <w:bookmarkEnd w:id="15"/>
     </w:p>
     <w:p/>
     <w:p>
       <w:pPr>
         <w:pStyle w:val="Heading2"/>
       </w:pPr>
-      <w:bookmarkStart w:id="11" w:name="_Toc69724172"/>
-      <w:r>
-        <w:lastRenderedPageBreak/>
+      <w:bookmarkStart w:id="16" w:name="_Toc69734704"/>
+      <w:r>
         <w:t>Détail d’article</w:t>
       </w:r>
-      <w:bookmarkEnd w:id="11"/>
+      <w:bookmarkEnd w:id="16"/>
     </w:p>
     <w:p/>
     <w:p>
@@ -3493,31 +4412,49 @@
       <w:pPr>
         <w:pStyle w:val="Caption"/>
       </w:pPr>
+      <w:bookmarkStart w:id="17" w:name="_Toc69734716"/>
       <w:r>
         <w:t xml:space="preserve">Figure </w:t>
       </w:r>
-      <w:fldSimple w:instr=" SEQ Figure \* ARABIC ">
-        <w:r>
-          <w:rPr>
-            <w:noProof/>
-          </w:rPr>
-          <w:t>6</w:t>
-        </w:r>
-      </w:fldSimple>
+      <w:r>
+        <w:fldChar w:fldCharType="begin"/>
+      </w:r>
+      <w:r>
+        <w:instrText xml:space="preserve"> SEQ Fig</w:instrText>
+      </w:r>
+      <w:r>
+        <w:instrText xml:space="preserve">ure \* ARABIC </w:instrText>
+      </w:r>
+      <w:r>
+        <w:fldChar w:fldCharType="separate"/>
+      </w:r>
+      <w:r>
+        <w:rPr>
+          <w:noProof/>
+        </w:rPr>
+        <w:t>6</w:t>
+      </w:r>
+      <w:r>
+        <w:rPr>
+          <w:noProof/>
+        </w:rPr>
+        <w:fldChar w:fldCharType="end"/>
+      </w:r>
       <w:r>
         <w:t xml:space="preserve"> : Détails d'un article</w:t>
       </w:r>
+      <w:bookmarkEnd w:id="17"/>
     </w:p>
     <w:p/>
     <w:p>
       <w:pPr>
         <w:pStyle w:val="Heading2"/>
       </w:pPr>
-      <w:bookmarkStart w:id="12" w:name="_Toc69724173"/>
+      <w:bookmarkStart w:id="18" w:name="_Toc69734705"/>
       <w:r>
         <w:t>Backoffice</w:t>
       </w:r>
-      <w:bookmarkEnd w:id="12"/>
+      <w:bookmarkEnd w:id="18"/>
       <w:r>
         <w:t xml:space="preserve"> </w:t>
       </w:r>
@@ -3544,6 +4481,9 @@
         <w:keepNext/>
       </w:pPr>
       <w:r>
+        <w:rPr>
+          <w:noProof/>
+        </w:rPr>
         <w:lastRenderedPageBreak/>
         <w:drawing>
           <wp:inline distT="0" distB="0" distL="0" distR="0" wp14:anchorId="5A099C0B" wp14:editId="29ACA18C">
@@ -3586,20 +4526,38 @@
       <w:pPr>
         <w:pStyle w:val="Caption"/>
       </w:pPr>
+      <w:bookmarkStart w:id="19" w:name="_Toc69734717"/>
       <w:r>
         <w:t xml:space="preserve">Figure </w:t>
       </w:r>
-      <w:fldSimple w:instr=" SEQ Figure \* ARABIC ">
-        <w:r>
-          <w:rPr>
-            <w:noProof/>
-          </w:rPr>
-          <w:t>7</w:t>
-        </w:r>
-      </w:fldSimple>
+      <w:r>
+        <w:fldChar w:fldCharType="begin"/>
+      </w:r>
+      <w:r>
+        <w:instrText xml:space="preserve"> SEQ Fi</w:instrText>
+      </w:r>
+      <w:r>
+        <w:instrText xml:space="preserve">gure \* ARABIC </w:instrText>
+      </w:r>
+      <w:r>
+        <w:fldChar w:fldCharType="separate"/>
+      </w:r>
+      <w:r>
+        <w:rPr>
+          <w:noProof/>
+        </w:rPr>
+        <w:t>7</w:t>
+      </w:r>
+      <w:r>
+        <w:rPr>
+          <w:noProof/>
+        </w:rPr>
+        <w:fldChar w:fldCharType="end"/>
+      </w:r>
       <w:r>
         <w:t xml:space="preserve"> : Backoffice avec le nom de l’utilisateur actuel en haut à droite</w:t>
       </w:r>
+      <w:bookmarkEnd w:id="19"/>
     </w:p>
     <w:p/>
     <w:p>
@@ -3611,7 +4569,7 @@
       <w:pPr>
         <w:pStyle w:val="Heading1"/>
       </w:pPr>
-      <w:bookmarkStart w:id="13" w:name="_Toc69724174"/>
+      <w:bookmarkStart w:id="20" w:name="_Toc69734706"/>
       <w:r>
         <w:lastRenderedPageBreak/>
         <w:t>PR</w:t>
@@ -3619,7 +4577,7 @@
       <w:r>
         <w:t>OBLEMES RENCONTRES</w:t>
       </w:r>
-      <w:bookmarkEnd w:id="13"/>
+      <w:bookmarkEnd w:id="20"/>
     </w:p>
     <w:p>
       <w:pPr>
@@ -3641,23 +4599,71 @@
           <w:numId w:val="17"/>
         </w:numPr>
       </w:pPr>
-      <w:bookmarkStart w:id="14" w:name="_Fichier_.gitignore_ne"/>
-      <w:bookmarkStart w:id="15" w:name="_Toc69724175"/>
-      <w:bookmarkEnd w:id="14"/>
-      <w:r>
-        <w:t>Fichier .gitignore ne fonctionnant pas</w:t>
-      </w:r>
-      <w:bookmarkEnd w:id="15"/>
+      <w:bookmarkStart w:id="21" w:name="_Fichier_.gitignore_ne"/>
+      <w:bookmarkStart w:id="22" w:name="_Toc69734707"/>
+      <w:bookmarkEnd w:id="21"/>
+      <w:r>
+        <w:t>Fichier .</w:t>
+      </w:r>
+      <w:proofErr w:type="spellStart"/>
+      <w:r>
+        <w:t>gitignore</w:t>
+      </w:r>
+      <w:proofErr w:type="spellEnd"/>
+      <w:r>
+        <w:t xml:space="preserve"> ne fonctionnant pas</w:t>
+      </w:r>
+      <w:bookmarkEnd w:id="22"/>
     </w:p>
     <w:p/>
     <w:p>
       <w:r>
-        <w:t>Comme pour tout projet utilisant Git, nous avons la possibilité de renseigner dans un fichier les éléments que nous ne voulons pas pousser sur le repository Git. C’est le fichier : .gitignore.</w:t>
-      </w:r>
-    </w:p>
-    <w:p>
-      <w:r>
-        <w:t>J’avais donc utilisé ce fichier pour ne pas diffuser les dossiers de React et de Vscode (respectivement, node_modules et .vscode) cependant le repository Git les avait quand même</w:t>
+        <w:t>Comme pour tout projet utilisant Git, nous avons la possibilité de renseigner dans un fichier les éléments que nous ne voulons pas pousser sur le repository Git. C’est le fichier : .</w:t>
+      </w:r>
+      <w:proofErr w:type="spellStart"/>
+      <w:r>
+        <w:t>gitignore</w:t>
+      </w:r>
+      <w:proofErr w:type="spellEnd"/>
+      <w:r>
+        <w:t>.</w:t>
+      </w:r>
+    </w:p>
+    <w:p>
+      <w:r>
+        <w:t xml:space="preserve">J’avais donc utilisé ce fichier pour ne pas diffuser les dossiers de </w:t>
+      </w:r>
+      <w:proofErr w:type="spellStart"/>
+      <w:r>
+        <w:t>React</w:t>
+      </w:r>
+      <w:proofErr w:type="spellEnd"/>
+      <w:r>
+        <w:t xml:space="preserve"> et de </w:t>
+      </w:r>
+      <w:proofErr w:type="spellStart"/>
+      <w:r>
+        <w:t>Vscode</w:t>
+      </w:r>
+      <w:proofErr w:type="spellEnd"/>
+      <w:r>
+        <w:t xml:space="preserve"> (respectivement, </w:t>
+      </w:r>
+      <w:proofErr w:type="spellStart"/>
+      <w:r>
+        <w:t>node_modules</w:t>
+      </w:r>
+      <w:proofErr w:type="spellEnd"/>
+      <w:r>
+        <w:t xml:space="preserve"> et .</w:t>
+      </w:r>
+      <w:proofErr w:type="spellStart"/>
+      <w:r>
+        <w:t>vscode</w:t>
+      </w:r>
+      <w:proofErr w:type="spellEnd"/>
+      <w:r>
+        <w:t>) cependant le repository Git les avait quand même</w:t>
       </w:r>
       <w:r>
         <w:t xml:space="preserve"> archivés</w:t>
@@ -3688,12 +4694,28 @@
         <w:t>pallier</w:t>
       </w:r>
       <w:r>
-        <w:t xml:space="preserve"> ce problème, j’ai donc recréé un dossier en local où j’ai déplacé le code existant puis j’ai créé une nouvelle branche, nommé « Master », qui me sert maintenant comme branche principale. Par la suite, pour ne pas me mélanger, j’ai renommé la branche main en « Main_error ». </w:t>
-      </w:r>
-    </w:p>
-    <w:p>
-      <w:r>
-        <w:t xml:space="preserve">J’ai remarqué que sur cette nouvelle branche, le fichier .gitignore fonctionne très bien, je n’ai donc pas très bien compris mais ça m’a permis de pouvoir utiliser ce fichier. </w:t>
+        <w:t xml:space="preserve"> ce problème, j’ai donc recréé un dossier en local où j’ai déplacé le code existant puis j’ai créé une nouvelle branche, nommé « Master », qui me sert maintenant comme branche principale. Par la suite, pour ne pas me mélanger, j’ai renommé la branche main en « </w:t>
+      </w:r>
+      <w:proofErr w:type="spellStart"/>
+      <w:r>
+        <w:t>Main_error</w:t>
+      </w:r>
+      <w:proofErr w:type="spellEnd"/>
+      <w:r>
+        <w:t xml:space="preserve"> ». </w:t>
+      </w:r>
+    </w:p>
+    <w:p>
+      <w:r>
+        <w:t>J’ai remarqué que sur cette nouvelle branche, le fichier .</w:t>
+      </w:r>
+      <w:proofErr w:type="spellStart"/>
+      <w:r>
+        <w:t>gitignore</w:t>
+      </w:r>
+      <w:proofErr w:type="spellEnd"/>
+      <w:r>
+        <w:t xml:space="preserve"> fonctionne très bien, je n’ai donc pas très bien compris mais ça m’a permis de pouvoir utiliser ce fichier. </w:t>
       </w:r>
     </w:p>
     <w:p/>
@@ -3701,11 +4723,11 @@
       <w:pPr>
         <w:pStyle w:val="Heading2"/>
       </w:pPr>
-      <w:bookmarkStart w:id="16" w:name="_Toc69724176"/>
+      <w:bookmarkStart w:id="23" w:name="_Toc69734708"/>
       <w:r>
         <w:t>Problème de migrations</w:t>
       </w:r>
-      <w:bookmarkEnd w:id="16"/>
+      <w:bookmarkEnd w:id="23"/>
     </w:p>
     <w:p/>
     <w:p>
@@ -3750,7 +4772,15 @@
         <w:t xml:space="preserve"> .</w:t>
       </w:r>
       <w:r>
-        <w:t xml:space="preserve"> J’ai renseigné mes attributs comme je l’avais fait pour User, Article et Category, aucune erreur n’était apparue</w:t>
+        <w:t xml:space="preserve"> J’ai renseigné mes attributs comme je l’avais fait pour User, Article et </w:t>
+      </w:r>
+      <w:proofErr w:type="spellStart"/>
+      <w:r>
+        <w:t>Category</w:t>
+      </w:r>
+      <w:proofErr w:type="spellEnd"/>
+      <w:r>
+        <w:t>, aucune erreur n’était apparue</w:t>
       </w:r>
       <w:r>
         <w:t xml:space="preserve"> pour ces derniers</w:t>
@@ -3776,7 +4806,28 @@
         <w:rPr>
           <w:rStyle w:val="IntenseEmphasis"/>
         </w:rPr>
-        <w:t>console make :migrat</w:t>
+        <w:t xml:space="preserve">console </w:t>
+      </w:r>
+      <w:proofErr w:type="spellStart"/>
+      <w:r>
+        <w:rPr>
+          <w:rStyle w:val="IntenseEmphasis"/>
+        </w:rPr>
+        <w:t>make</w:t>
+      </w:r>
+      <w:proofErr w:type="spellEnd"/>
+      <w:r>
+        <w:rPr>
+          <w:rStyle w:val="IntenseEmphasis"/>
+        </w:rPr>
+        <w:t> :</w:t>
+      </w:r>
+      <w:proofErr w:type="spellStart"/>
+      <w:r>
+        <w:rPr>
+          <w:rStyle w:val="IntenseEmphasis"/>
+        </w:rPr>
+        <w:t>migrat</w:t>
       </w:r>
       <w:r>
         <w:rPr>
@@ -3784,6 +4835,7 @@
         </w:rPr>
         <w:t>e</w:t>
       </w:r>
+      <w:proofErr w:type="spellEnd"/>
       <w:r>
         <w:t xml:space="preserve"> , qui m’a servi à réaliser le fichier de migration. Et quand j’ai </w:t>
       </w:r>
@@ -3799,6 +4851,7 @@
         </w:rPr>
         <w:t xml:space="preserve">php bin/console </w:t>
       </w:r>
+      <w:proofErr w:type="spellStart"/>
       <w:r>
         <w:rPr>
           <w:rStyle w:val="IntenseEmphasis"/>
@@ -3806,6 +4859,7 @@
         <w:lastRenderedPageBreak/>
         <w:t>doctrine:migrations:migrate</w:t>
       </w:r>
+      <w:proofErr w:type="spellEnd"/>
       <w:r>
         <w:t xml:space="preserve"> , c’est là que cela m’a mis une erreur. Voici ci-après le screen du résultat obtenu</w:t>
       </w:r>
@@ -3866,20 +4920,35 @@
       <w:pPr>
         <w:pStyle w:val="Caption"/>
       </w:pPr>
+      <w:bookmarkStart w:id="24" w:name="_Toc69734718"/>
       <w:r>
         <w:t xml:space="preserve">Figure </w:t>
       </w:r>
-      <w:fldSimple w:instr=" SEQ Figure \* ARABIC ">
-        <w:r>
-          <w:rPr>
-            <w:noProof/>
-          </w:rPr>
-          <w:t>8</w:t>
-        </w:r>
-      </w:fldSimple>
+      <w:r>
+        <w:fldChar w:fldCharType="begin"/>
+      </w:r>
+      <w:r>
+        <w:instrText xml:space="preserve"> SEQ Figure \* ARABIC </w:instrText>
+      </w:r>
+      <w:r>
+        <w:fldChar w:fldCharType="separate"/>
+      </w:r>
+      <w:r>
+        <w:rPr>
+          <w:noProof/>
+        </w:rPr>
+        <w:t>8</w:t>
+      </w:r>
+      <w:r>
+        <w:rPr>
+          <w:noProof/>
+        </w:rPr>
+        <w:fldChar w:fldCharType="end"/>
+      </w:r>
       <w:r>
         <w:t xml:space="preserve"> : Erreur pendant la migration</w:t>
       </w:r>
+      <w:bookmarkEnd w:id="24"/>
     </w:p>
     <w:p/>
     <w:p>
@@ -3895,7 +4964,31 @@
     </w:p>
     <w:p>
       <w:r>
-        <w:t xml:space="preserve">Après avoir regardé si les moteurs des tables de la bdd étaient bien en « innoDB » et non pas en « mylsam », </w:t>
+        <w:t xml:space="preserve">Après avoir regardé si les moteurs des tables de la </w:t>
+      </w:r>
+      <w:proofErr w:type="spellStart"/>
+      <w:r>
+        <w:t>bdd</w:t>
+      </w:r>
+      <w:proofErr w:type="spellEnd"/>
+      <w:r>
+        <w:t xml:space="preserve"> étaient bien en « </w:t>
+      </w:r>
+      <w:proofErr w:type="spellStart"/>
+      <w:r>
+        <w:t>innoDB</w:t>
+      </w:r>
+      <w:proofErr w:type="spellEnd"/>
+      <w:r>
+        <w:t> » et non pas en « </w:t>
+      </w:r>
+      <w:proofErr w:type="spellStart"/>
+      <w:r>
+        <w:t>mylsam</w:t>
+      </w:r>
+      <w:proofErr w:type="spellEnd"/>
+      <w:r>
+        <w:t xml:space="preserve"> », </w:t>
       </w:r>
       <w:r>
         <w:t>ce qui était juste</w:t>
@@ -3949,13 +5042,29 @@
         <w:rPr>
           <w:rStyle w:val="IntenseEmphasis"/>
         </w:rPr>
-        <w:t>omposer dump-autoload</w:t>
-      </w:r>
+        <w:t>omposer dump-</w:t>
+      </w:r>
+      <w:proofErr w:type="spellStart"/>
+      <w:r>
+        <w:rPr>
+          <w:rStyle w:val="IntenseEmphasis"/>
+        </w:rPr>
+        <w:t>autoload</w:t>
+      </w:r>
+      <w:proofErr w:type="spellEnd"/>
     </w:p>
     <w:p/>
     <w:p>
       <w:r>
-        <w:t>Et miracle, le problème s’est résolu, la migration n’a eu aucun problème. Ainsi il y a du avoir un bug de Symfony avec des ressources ou des éléments dont je n’ai pas fait attention ou pour d’autres raisons.</w:t>
+        <w:t xml:space="preserve">Et miracle, le problème s’est résolu, la migration n’a eu aucun problème. Ainsi il y a </w:t>
+      </w:r>
+      <w:proofErr w:type="spellStart"/>
+      <w:r>
+        <w:t>du</w:t>
+      </w:r>
+      <w:proofErr w:type="spellEnd"/>
+      <w:r>
+        <w:t xml:space="preserve"> avoir un bug de Symfony avec des ressources ou des éléments dont je n’ai pas fait attention ou pour d’autres raisons.</w:t>
       </w:r>
     </w:p>
     <w:p>
@@ -4002,12 +5111,12 @@
       <w:pPr>
         <w:pStyle w:val="Heading1"/>
       </w:pPr>
-      <w:bookmarkStart w:id="17" w:name="_Toc69724177"/>
+      <w:bookmarkStart w:id="25" w:name="_Toc69734709"/>
       <w:r>
         <w:lastRenderedPageBreak/>
         <w:t>CONCLUSION</w:t>
       </w:r>
-      <w:bookmarkEnd w:id="17"/>
+      <w:bookmarkEnd w:id="25"/>
     </w:p>
     <w:p>
       <w:pPr>
@@ -4019,12 +5128,28 @@
     </w:p>
     <w:p>
       <w:r>
-        <w:t xml:space="preserve">En conclusion, ce projet de blog utilise des technologies intéressantes et facilement compréhensible malgré des messages de log un peu difficile à comprendre. Le blog dispose et montre des technologies très utiles, notamment le backoffice avec EasyAdmin, qui permet de réaliser un backoffice très simplement et rapidement. </w:t>
-      </w:r>
-    </w:p>
-    <w:p>
-      <w:r>
-        <w:t>Mon retour d’expérience sur ce projet est très positif, je n’ai pas eu trop de mal à comprendre comment réaliser certaines parties du blog, un peu de difficulté au niveau de la compréhension des controllers et avec Symfony Encore (que je n’ai au final pas utilisé).</w:t>
+        <w:t xml:space="preserve">En conclusion, ce projet de blog utilise des technologies intéressantes et facilement compréhensible malgré des messages de log un peu difficile à comprendre. Le blog dispose et montre des technologies très utiles, notamment le backoffice avec </w:t>
+      </w:r>
+      <w:proofErr w:type="spellStart"/>
+      <w:r>
+        <w:t>EasyAdmin</w:t>
+      </w:r>
+      <w:proofErr w:type="spellEnd"/>
+      <w:r>
+        <w:t xml:space="preserve">, qui permet de réaliser un backoffice très simplement et rapidement. </w:t>
+      </w:r>
+    </w:p>
+    <w:p>
+      <w:r>
+        <w:t xml:space="preserve">Mon retour d’expérience sur ce projet est très positif, je n’ai pas eu trop de mal à comprendre comment réaliser certaines parties du blog, un peu de difficulté au niveau de la compréhension des </w:t>
+      </w:r>
+      <w:proofErr w:type="spellStart"/>
+      <w:r>
+        <w:t>controllers</w:t>
+      </w:r>
+      <w:proofErr w:type="spellEnd"/>
+      <w:r>
+        <w:t xml:space="preserve"> et avec Symfony Encore (que je n’ai au final pas utilisé).</w:t>
       </w:r>
     </w:p>
     <w:p>
@@ -4086,12 +5211,12 @@
       <w:pPr>
         <w:pStyle w:val="Heading1"/>
       </w:pPr>
-      <w:bookmarkStart w:id="18" w:name="_Toc69724178"/>
+      <w:bookmarkStart w:id="26" w:name="_Toc69734710"/>
       <w:r>
         <w:lastRenderedPageBreak/>
         <w:t>SOURCES</w:t>
       </w:r>
-      <w:bookmarkEnd w:id="18"/>
+      <w:bookmarkEnd w:id="26"/>
     </w:p>
     <w:p/>
     <w:p>
@@ -4182,8 +5307,21 @@
         <w:pStyle w:val="IntenseQuote"/>
       </w:pPr>
       <w:r>
-        <w:t>Réaliser la navbar et le footer</w:t>
-      </w:r>
+        <w:t xml:space="preserve">Réaliser la </w:t>
+      </w:r>
+      <w:proofErr w:type="spellStart"/>
+      <w:r>
+        <w:t>navbar</w:t>
+      </w:r>
+      <w:proofErr w:type="spellEnd"/>
+      <w:r>
+        <w:t xml:space="preserve"> et le </w:t>
+      </w:r>
+      <w:proofErr w:type="spellStart"/>
+      <w:r>
+        <w:t>footer</w:t>
+      </w:r>
+      <w:proofErr w:type="spellEnd"/>
     </w:p>
     <w:p>
       <w:pPr>
@@ -4206,8 +5344,13 @@
         <w:pStyle w:val="IntenseQuote"/>
       </w:pPr>
       <w:r>
-        <w:t>Pour comprendre EasyAdmin</w:t>
-      </w:r>
+        <w:t xml:space="preserve">Pour comprendre </w:t>
+      </w:r>
+      <w:proofErr w:type="spellStart"/>
+      <w:r>
+        <w:t>EasyAdmin</w:t>
+      </w:r>
+      <w:proofErr w:type="spellEnd"/>
     </w:p>
     <w:p>
       <w:pPr>
@@ -4230,8 +5373,13 @@
         <w:pStyle w:val="IntenseQuote"/>
       </w:pPr>
       <w:r>
-        <w:t>Les font awesome</w:t>
-      </w:r>
+        <w:t xml:space="preserve">Les font </w:t>
+      </w:r>
+      <w:proofErr w:type="spellStart"/>
+      <w:r>
+        <w:t>awesome</w:t>
+      </w:r>
+      <w:proofErr w:type="spellEnd"/>
       <w:r>
         <w:t xml:space="preserve"> </w:t>
       </w:r>
@@ -8062,6 +9210,17 @@
       <w:vertAlign w:val="superscript"/>
     </w:rPr>
   </w:style>
+  <w:style w:type="paragraph" w:styleId="TableofFigures">
+    <w:name w:val="table of figures"/>
+    <w:basedOn w:val="Normal"/>
+    <w:next w:val="Normal"/>
+    <w:uiPriority w:val="99"/>
+    <w:unhideWhenUsed/>
+    <w:rsid w:val="00181786"/>
+    <w:pPr>
+      <w:spacing w:after="0"/>
+    </w:pPr>
+  </w:style>
 </w:styles>
 </file>
 
@@ -8269,6 +9428,7 @@
     <w:rsidRoot w:val="00885B73"/>
     <w:rsid w:val="001005BC"/>
     <w:rsid w:val="00361949"/>
+    <w:rsid w:val="003D153F"/>
     <w:rsid w:val="005940E4"/>
     <w:rsid w:val="0082060D"/>
     <w:rsid w:val="008346FD"/>

</xml_diff>